<commit_message>
update spell check on report
</commit_message>
<xml_diff>
--- a/Report WIP.docx
+++ b/Report WIP.docx
@@ -113,21 +113,7 @@
         <w:rPr>
           <w:lang w:val="en-US"/>
         </w:rPr>
-        <w:t xml:space="preserve"> information with geo-data from another sources to figure out the dog ownership patterns (breed, </w:t>
-      </w:r>
-      <w:proofErr w:type="spellStart"/>
-      <w:r>
-        <w:rPr>
-          <w:lang w:val="en-US"/>
-        </w:rPr>
-        <w:t>etc</w:t>
-      </w:r>
-      <w:proofErr w:type="spellEnd"/>
-      <w:r>
-        <w:rPr>
-          <w:lang w:val="en-US"/>
-        </w:rPr>
-        <w:t xml:space="preserve">) for different areas. At that stage we also agreed that we could achieve a higher quality result in the allocated time by concentrating just on Victoria. </w:t>
+        <w:t xml:space="preserve"> information with geo-data from another sources to figure out the dog ownership patterns (breed, etc) for different areas. At that stage we also agreed that we could achieve a higher quality result in the allocated time by concentrating just on Victoria. </w:t>
       </w:r>
     </w:p>
     <w:p>
@@ -174,21 +160,19 @@
         <w:rPr>
           <w:lang w:val="en-US"/>
         </w:rPr>
-        <w:t xml:space="preserve"> Immediately we </w:t>
-      </w:r>
-      <w:proofErr w:type="spellStart"/>
-      <w:r>
-        <w:rPr>
-          <w:lang w:val="en-US"/>
-        </w:rPr>
-        <w:t>recognised</w:t>
-      </w:r>
-      <w:proofErr w:type="spellEnd"/>
-      <w:r>
-        <w:rPr>
-          <w:lang w:val="en-US"/>
-        </w:rPr>
-        <w:t xml:space="preserve"> this as an opportunity to implement our knowledge of scraping. Emboldened by this finding, we started working on adding a third dataset with demographic information for each postcode. This could let us extract all sorts of interesting conclusions, not just about dog ownership, but also about the owners. </w:t>
+        <w:t xml:space="preserve"> Immediately we recognised this as an opportunity to implement our knowledge of scraping. </w:t>
+      </w:r>
+      <w:r>
+        <w:rPr>
+          <w:lang w:val="en-US"/>
+        </w:rPr>
+        <w:t>Emboldened</w:t>
+      </w:r>
+      <w:r>
+        <w:rPr>
+          <w:lang w:val="en-US"/>
+        </w:rPr>
+        <w:t xml:space="preserve"> by this finding, we started working on adding a third dataset with demographic information for each postcode. This could let us extract all sorts of interesting conclusions, not just about dog ownership, but also about the owners. </w:t>
       </w:r>
       <w:r>
         <w:rPr>
@@ -225,48 +209,20 @@
         <w:rPr>
           <w:lang w:val="en-US"/>
         </w:rPr>
-        <w:t xml:space="preserve">It only contained a handful of postcodes, and in many </w:t>
-      </w:r>
-      <w:proofErr w:type="gramStart"/>
-      <w:r>
-        <w:rPr>
-          <w:lang w:val="en-US"/>
-        </w:rPr>
-        <w:t>cases</w:t>
-      </w:r>
-      <w:proofErr w:type="gramEnd"/>
-      <w:r>
-        <w:rPr>
-          <w:lang w:val="en-US"/>
-        </w:rPr>
-        <w:t xml:space="preserve"> information was missing. </w:t>
-      </w:r>
-    </w:p>
-    <w:p>
-      <w:pPr>
-        <w:rPr>
-          <w:lang w:val="en-US"/>
-        </w:rPr>
-      </w:pPr>
-      <w:r>
-        <w:rPr>
-          <w:lang w:val="en-US"/>
-        </w:rPr>
-        <w:t xml:space="preserve">While this was disheartening, we started bouncing off ideas and </w:t>
-      </w:r>
-      <w:proofErr w:type="spellStart"/>
-      <w:r>
-        <w:rPr>
-          <w:lang w:val="en-US"/>
-        </w:rPr>
-        <w:t>realised</w:t>
-      </w:r>
-      <w:proofErr w:type="spellEnd"/>
-      <w:r>
-        <w:rPr>
-          <w:lang w:val="en-US"/>
-        </w:rPr>
-        <w:t xml:space="preserve"> that the information we had was very powerful and complete. We had a very detailed dataset from the </w:t>
+        <w:t xml:space="preserve">It only contained a handful of postcodes, and in many cases information was missing. </w:t>
+      </w:r>
+    </w:p>
+    <w:p>
+      <w:pPr>
+        <w:rPr>
+          <w:lang w:val="en-US"/>
+        </w:rPr>
+      </w:pPr>
+      <w:r>
+        <w:rPr>
+          <w:lang w:val="en-US"/>
+        </w:rPr>
+        <w:t xml:space="preserve">While this was disheartening, we started bouncing off ideas and realised that the information we had was very powerful and complete. We had a very detailed dataset from the </w:t>
       </w:r>
       <w:r>
         <w:rPr>
@@ -320,21 +276,7 @@
         <w:rPr>
           <w:lang w:val="en-US"/>
         </w:rPr>
-        <w:t xml:space="preserve"> mentioning that for the purposes of this report we will </w:t>
-      </w:r>
-      <w:proofErr w:type="spellStart"/>
-      <w:r>
-        <w:rPr>
-          <w:lang w:val="en-US"/>
-        </w:rPr>
-        <w:t>utilise</w:t>
-      </w:r>
-      <w:proofErr w:type="spellEnd"/>
-      <w:r>
-        <w:rPr>
-          <w:lang w:val="en-US"/>
-        </w:rPr>
-        <w:t xml:space="preserve"> the words “country” and “regional” interchangeably, though the term we use in the datasets is always “</w:t>
+        <w:t xml:space="preserve"> mentioning that for the purposes of this report we will utilise the words “country” and “regional” interchangeably, though the term we use in the datasets is always “</w:t>
       </w:r>
       <w:r>
         <w:rPr>
@@ -422,68 +364,32 @@
         <w:rPr>
           <w:lang w:val="en-US"/>
         </w:rPr>
-        <w:t xml:space="preserve">and </w:t>
-      </w:r>
-      <w:proofErr w:type="spellStart"/>
-      <w:r>
-        <w:rPr>
-          <w:lang w:val="en-US"/>
-        </w:rPr>
-        <w:t>realised</w:t>
-      </w:r>
-      <w:proofErr w:type="spellEnd"/>
-      <w:r>
-        <w:rPr>
-          <w:lang w:val="en-US"/>
-        </w:rPr>
-        <w:t xml:space="preserve"> that some work on this field could be useful for charities seeking contributors, by </w:t>
-      </w:r>
-      <w:proofErr w:type="spellStart"/>
-      <w:r>
-        <w:rPr>
-          <w:lang w:val="en-US"/>
-        </w:rPr>
-        <w:t>anali</w:t>
-      </w:r>
-      <w:r>
-        <w:rPr>
-          <w:lang w:val="en-US"/>
-        </w:rPr>
-        <w:t>sing</w:t>
-      </w:r>
-      <w:proofErr w:type="spellEnd"/>
-      <w:r>
-        <w:rPr>
-          <w:lang w:val="en-US"/>
-        </w:rPr>
-        <w:t xml:space="preserve"> how likely they are to donate. </w:t>
-      </w:r>
-    </w:p>
-    <w:p>
-      <w:pPr>
-        <w:rPr>
-          <w:lang w:val="en-US"/>
-        </w:rPr>
-      </w:pPr>
-      <w:r>
-        <w:rPr>
-          <w:lang w:val="en-US"/>
-        </w:rPr>
-        <w:t xml:space="preserve">After discussing this </w:t>
-      </w:r>
-      <w:proofErr w:type="gramStart"/>
-      <w:r>
-        <w:rPr>
-          <w:lang w:val="en-US"/>
-        </w:rPr>
-        <w:t>idea</w:t>
-      </w:r>
-      <w:proofErr w:type="gramEnd"/>
-      <w:r>
-        <w:rPr>
-          <w:lang w:val="en-US"/>
-        </w:rPr>
-        <w:t xml:space="preserve"> we became really invested in the project, as it seems like a very useful outcome in the right hands.</w:t>
+        <w:t>and realised that some work on this field could be useful for charities seeking contributors, by anal</w:t>
+      </w:r>
+      <w:r>
+        <w:rPr>
+          <w:lang w:val="en-US"/>
+        </w:rPr>
+        <w:t>y</w:t>
+      </w:r>
+      <w:r>
+        <w:rPr>
+          <w:lang w:val="en-US"/>
+        </w:rPr>
+        <w:t xml:space="preserve">sing how likely they are to donate. </w:t>
+      </w:r>
+    </w:p>
+    <w:p>
+      <w:pPr>
+        <w:rPr>
+          <w:lang w:val="en-US"/>
+        </w:rPr>
+      </w:pPr>
+      <w:r>
+        <w:rPr>
+          <w:lang w:val="en-US"/>
+        </w:rPr>
+        <w:t>After discussing this idea we became really invested in the project, as it seems like a very useful outcome in the right hands.</w:t>
       </w:r>
     </w:p>
     <w:p>
@@ -511,21 +417,7 @@
         <w:rPr>
           <w:lang w:val="en-US"/>
         </w:rPr>
-        <w:t xml:space="preserve">). This also contains latitude and longitude, which could be useful for </w:t>
-      </w:r>
-      <w:proofErr w:type="spellStart"/>
-      <w:r>
-        <w:rPr>
-          <w:lang w:val="en-US"/>
-        </w:rPr>
-        <w:t>visualisations</w:t>
-      </w:r>
-      <w:proofErr w:type="spellEnd"/>
-      <w:r>
-        <w:rPr>
-          <w:lang w:val="en-US"/>
-        </w:rPr>
-        <w:t>. Time permitting, this is a functionality we would love to implement.</w:t>
+        <w:t>). This also contains latitude and longitude, which could be useful for visualisations. Time permitting, this is a functionality we would love to implement.</w:t>
       </w:r>
     </w:p>
     <w:p>
@@ -631,13 +523,7 @@
         <w:rPr>
           <w:lang w:val="en-US"/>
         </w:rPr>
-        <w:t xml:space="preserve">:  </w:t>
-      </w:r>
-      <w:r>
-        <w:rPr>
-          <w:lang w:val="en-US"/>
-        </w:rPr>
-        <w:t>Postcode clas</w:t>
+        <w:t>:  Postcode clas</w:t>
       </w:r>
       <w:r>
         <w:rPr>
@@ -749,17 +635,7 @@
           <w:szCs w:val="22"/>
           <w:lang w:eastAsia="en-GB"/>
         </w:rPr>
-        <w:t xml:space="preserve">Designated Regional Area Postcodes- </w:t>
-      </w:r>
-      <w:r>
-        <w:rPr>
-          <w:rFonts w:ascii="Arial" w:eastAsia="Times New Roman" w:hAnsi="Arial" w:cs="Arial"/>
-          <w:color w:val="000000"/>
-          <w:sz w:val="22"/>
-          <w:szCs w:val="22"/>
-          <w:lang w:eastAsia="en-GB"/>
-        </w:rPr>
-        <w:t>Department of Immigration</w:t>
+        <w:t>Designated Regional Area Postcodes- Department of Immigration</w:t>
       </w:r>
       <w:r>
         <w:rPr>
@@ -773,14 +649,7 @@
             <w:rStyle w:val="Hyperlink"/>
             <w:lang w:val="en-US"/>
           </w:rPr>
-          <w:t>lin</w:t>
-        </w:r>
-        <w:r>
-          <w:rPr>
-            <w:rStyle w:val="Hyperlink"/>
-            <w:lang w:val="en-US"/>
-          </w:rPr>
-          <w:t>k</w:t>
+          <w:t>link</w:t>
         </w:r>
       </w:hyperlink>
       <w:r>
@@ -986,47 +855,19 @@
         <w:rPr>
           <w:lang w:val="en-US"/>
         </w:rPr>
-        <w:t xml:space="preserve">Through the use of </w:t>
-      </w:r>
-      <w:proofErr w:type="spellStart"/>
-      <w:r>
-        <w:rPr>
-          <w:lang w:val="en-US"/>
-        </w:rPr>
-        <w:t>BeautifulSoup</w:t>
-      </w:r>
-      <w:proofErr w:type="spellEnd"/>
-      <w:r>
-        <w:rPr>
-          <w:lang w:val="en-US"/>
-        </w:rPr>
-        <w:t xml:space="preserve"> </w:t>
-      </w:r>
-      <w:r>
-        <w:rPr>
-          <w:lang w:val="en-US"/>
-        </w:rPr>
-        <w:t xml:space="preserve">on the Department of Agriculture </w:t>
-      </w:r>
-      <w:proofErr w:type="gramStart"/>
-      <w:r>
-        <w:rPr>
-          <w:lang w:val="en-US"/>
-        </w:rPr>
-        <w:t xml:space="preserve">website,  </w:t>
-      </w:r>
-      <w:r>
-        <w:rPr>
-          <w:lang w:val="en-US"/>
-        </w:rPr>
-        <w:t>we</w:t>
-      </w:r>
-      <w:proofErr w:type="gramEnd"/>
-      <w:r>
-        <w:rPr>
-          <w:lang w:val="en-US"/>
-        </w:rPr>
-        <w:t xml:space="preserve"> managed to get all </w:t>
+        <w:t xml:space="preserve">Through the use of BeautifulSoup </w:t>
+      </w:r>
+      <w:r>
+        <w:rPr>
+          <w:lang w:val="en-US"/>
+        </w:rPr>
+        <w:t xml:space="preserve">on the Department of Agriculture website,  </w:t>
+      </w:r>
+      <w:r>
+        <w:rPr>
+          <w:lang w:val="en-US"/>
+        </w:rPr>
+        <w:t xml:space="preserve">we managed to get all </w:t>
       </w:r>
       <w:r>
         <w:rPr>
@@ -1237,21 +1078,7 @@
         <w:rPr>
           <w:lang w:val="en-US"/>
         </w:rPr>
-        <w:t xml:space="preserve">, this discovery suggested we discard the existing dataset and use the Department of Immigration </w:t>
-      </w:r>
-      <w:proofErr w:type="gramStart"/>
-      <w:r>
-        <w:rPr>
-          <w:lang w:val="en-US"/>
-        </w:rPr>
-        <w:t>one(</w:t>
-      </w:r>
-      <w:proofErr w:type="gramEnd"/>
-      <w:r>
-        <w:rPr>
-          <w:lang w:val="en-US"/>
-        </w:rPr>
-        <w:t xml:space="preserve">Source 1), which involved starting our scraping from scratch. </w:t>
+        <w:t xml:space="preserve">, this discovery suggested we discard the existing dataset and use the Department of Immigration one(Source 1), which involved starting our scraping from scratch. </w:t>
       </w:r>
     </w:p>
     <w:p>
@@ -1325,7 +1152,19 @@
         <w:rPr>
           <w:noProof/>
         </w:rPr>
-        <w:t>Source 2 (Australian Postcodes) was a stragithforward import</w:t>
+        <w:t>Source 2 (Australian Postcodes) was a stra</w:t>
+      </w:r>
+      <w:r>
+        <w:rPr>
+          <w:noProof/>
+        </w:rPr>
+        <w:t>ight</w:t>
+      </w:r>
+      <w:r>
+        <w:rPr>
+          <w:noProof/>
+        </w:rPr>
+        <w:t>forward import</w:t>
       </w:r>
     </w:p>
     <w:p>
@@ -1588,22 +1427,24 @@
           <w:lang w:val="en-US"/>
         </w:rPr>
       </w:pPr>
-      <w:proofErr w:type="spellStart"/>
-      <w:r>
-        <w:rPr>
-          <w:lang w:val="en-US"/>
-        </w:rPr>
-        <w:t>Usinge</w:t>
-      </w:r>
-      <w:proofErr w:type="spellEnd"/>
+      <w:r>
+        <w:rPr>
+          <w:lang w:val="en-US"/>
+        </w:rPr>
+        <w:t>Usin</w:t>
+      </w:r>
+      <w:r>
+        <w:rPr>
+          <w:lang w:val="en-US"/>
+        </w:rPr>
+        <w:t>g</w:t>
+      </w:r>
       <w:r>
         <w:rPr>
           <w:lang w:val="en-US"/>
         </w:rPr>
         <w:t xml:space="preserve"> the </w:t>
       </w:r>
-      <w:proofErr w:type="spellStart"/>
-      <w:proofErr w:type="gramStart"/>
       <w:r>
         <w:rPr>
           <w:i/>
@@ -1612,7 +1453,6 @@
         </w:rPr>
         <w:t>itertools</w:t>
       </w:r>
-      <w:proofErr w:type="spellEnd"/>
       <w:r>
         <w:rPr>
           <w:i/>
@@ -1625,14 +1465,7 @@
         <w:rPr>
           <w:lang w:val="en-US"/>
         </w:rPr>
-        <w:t xml:space="preserve"> library</w:t>
-      </w:r>
-      <w:proofErr w:type="gramEnd"/>
-      <w:r>
-        <w:rPr>
-          <w:lang w:val="en-US"/>
-        </w:rPr>
-        <w:t>, we managed to fill in the missing items in each range:</w:t>
+        <w:t xml:space="preserve"> library, we managed to fill in the missing items in each range:</w:t>
       </w:r>
     </w:p>
     <w:p>
@@ -1692,7 +1525,19 @@
         <w:rPr>
           <w:noProof/>
         </w:rPr>
-        <w:t>This allowed us to apply labels to each postcode, based on wether they are considered “regional” by the source or not. By default, those that aren’t were labelled as Metro.</w:t>
+        <w:t>This allowed us to apply labels to each postcode, based on w</w:t>
+      </w:r>
+      <w:r>
+        <w:rPr>
+          <w:noProof/>
+        </w:rPr>
+        <w:t>h</w:t>
+      </w:r>
+      <w:r>
+        <w:rPr>
+          <w:noProof/>
+        </w:rPr>
+        <w:t>ether they are considered “regional” by the source or not. By default, those that aren’t were labelled as Metro.</w:t>
       </w:r>
     </w:p>
     <w:p>
@@ -1760,13 +1605,7 @@
         <w:rPr>
           <w:lang w:val="en-US"/>
         </w:rPr>
-        <w:t xml:space="preserve">Source 2 presented a more modest challenge, being a smaller dataset with very clear columns. We </w:t>
-      </w:r>
-      <w:r>
-        <w:rPr>
-          <w:lang w:val="en-US"/>
-        </w:rPr>
-        <w:t>dropped</w:t>
+        <w:t>Source 2 presented a more modest challenge, being a smaller dataset with very clear columns. We dropped</w:t>
       </w:r>
       <w:r>
         <w:rPr>
@@ -2177,6 +2016,12 @@
           <w:noProof/>
         </w:rPr>
         <w:t>LOADIN</w:t>
+      </w:r>
+      <w:r>
+        <w:rPr>
+          <w:noProof/>
+        </w:rPr>
+        <w:t>G</w:t>
       </w:r>
     </w:p>
     <w:p>

</xml_diff>

<commit_message>
Final Report + diagram
</commit_message>
<xml_diff>
--- a/Report WIP.docx
+++ b/Report WIP.docx
@@ -113,7 +113,21 @@
         <w:rPr>
           <w:lang w:val="en-US"/>
         </w:rPr>
-        <w:t xml:space="preserve"> information with geo-data from another sources to figure out the dog ownership patterns (breed, etc) for different areas. At that stage we also agreed that we could achieve a higher quality result in the allocated time by concentrating just on Victoria. </w:t>
+        <w:t xml:space="preserve"> information with geo-data from another sources to figure out the dog ownership patterns (breed, </w:t>
+      </w:r>
+      <w:proofErr w:type="spellStart"/>
+      <w:r>
+        <w:rPr>
+          <w:lang w:val="en-US"/>
+        </w:rPr>
+        <w:t>etc</w:t>
+      </w:r>
+      <w:proofErr w:type="spellEnd"/>
+      <w:r>
+        <w:rPr>
+          <w:lang w:val="en-US"/>
+        </w:rPr>
+        <w:t xml:space="preserve">) for different areas. At that stage we also agreed that we could achieve a higher quality result in the allocated time by concentrating just on Victoria. </w:t>
       </w:r>
     </w:p>
     <w:p>
@@ -160,7 +174,21 @@
         <w:rPr>
           <w:lang w:val="en-US"/>
         </w:rPr>
-        <w:t xml:space="preserve"> Immediately we recognised this as an opportunity to implement our knowledge of scraping. </w:t>
+        <w:t xml:space="preserve"> Immediately we </w:t>
+      </w:r>
+      <w:proofErr w:type="spellStart"/>
+      <w:r>
+        <w:rPr>
+          <w:lang w:val="en-US"/>
+        </w:rPr>
+        <w:t>recognised</w:t>
+      </w:r>
+      <w:proofErr w:type="spellEnd"/>
+      <w:r>
+        <w:rPr>
+          <w:lang w:val="en-US"/>
+        </w:rPr>
+        <w:t xml:space="preserve"> this as an opportunity to implement our knowledge of scraping. </w:t>
       </w:r>
       <w:r>
         <w:rPr>
@@ -222,7 +250,21 @@
         <w:rPr>
           <w:lang w:val="en-US"/>
         </w:rPr>
-        <w:t xml:space="preserve">While this was disheartening, we started bouncing off ideas and realised that the information we had was very powerful and complete. We had a very detailed dataset from the </w:t>
+        <w:t xml:space="preserve">While this was disheartening, we started bouncing off ideas and </w:t>
+      </w:r>
+      <w:proofErr w:type="spellStart"/>
+      <w:r>
+        <w:rPr>
+          <w:lang w:val="en-US"/>
+        </w:rPr>
+        <w:t>realised</w:t>
+      </w:r>
+      <w:proofErr w:type="spellEnd"/>
+      <w:r>
+        <w:rPr>
+          <w:lang w:val="en-US"/>
+        </w:rPr>
+        <w:t xml:space="preserve"> that the information we had was very powerful and complete. We had a very detailed dataset from the </w:t>
       </w:r>
       <w:r>
         <w:rPr>
@@ -276,7 +318,21 @@
         <w:rPr>
           <w:lang w:val="en-US"/>
         </w:rPr>
-        <w:t xml:space="preserve"> mentioning that for the purposes of this report we will utilise the words “country” and “regional” interchangeably, though the term we use in the datasets is always “</w:t>
+        <w:t xml:space="preserve"> mentioning that for the purposes of this report we will </w:t>
+      </w:r>
+      <w:proofErr w:type="spellStart"/>
+      <w:r>
+        <w:rPr>
+          <w:lang w:val="en-US"/>
+        </w:rPr>
+        <w:t>utilise</w:t>
+      </w:r>
+      <w:proofErr w:type="spellEnd"/>
+      <w:r>
+        <w:rPr>
+          <w:lang w:val="en-US"/>
+        </w:rPr>
+        <w:t xml:space="preserve"> the words “country” and “regional” interchangeably, though the term we use in the datasets is always “</w:t>
       </w:r>
       <w:r>
         <w:rPr>
@@ -364,7 +420,28 @@
         <w:rPr>
           <w:lang w:val="en-US"/>
         </w:rPr>
-        <w:t>and realised that some work on this field could be useful for charities seeking contributors, by anal</w:t>
+        <w:t xml:space="preserve">and </w:t>
+      </w:r>
+      <w:proofErr w:type="spellStart"/>
+      <w:r>
+        <w:rPr>
+          <w:lang w:val="en-US"/>
+        </w:rPr>
+        <w:t>realised</w:t>
+      </w:r>
+      <w:proofErr w:type="spellEnd"/>
+      <w:r>
+        <w:rPr>
+          <w:lang w:val="en-US"/>
+        </w:rPr>
+        <w:t xml:space="preserve"> that some work on this field could be useful for charities seeking contributors, by </w:t>
+      </w:r>
+      <w:proofErr w:type="spellStart"/>
+      <w:r>
+        <w:rPr>
+          <w:lang w:val="en-US"/>
+        </w:rPr>
+        <w:t>anal</w:t>
       </w:r>
       <w:r>
         <w:rPr>
@@ -376,7 +453,14 @@
         <w:rPr>
           <w:lang w:val="en-US"/>
         </w:rPr>
-        <w:t xml:space="preserve">sing how likely they are to donate. </w:t>
+        <w:t>sing</w:t>
+      </w:r>
+      <w:proofErr w:type="spellEnd"/>
+      <w:r>
+        <w:rPr>
+          <w:lang w:val="en-US"/>
+        </w:rPr>
+        <w:t xml:space="preserve"> how likely they are to donate. </w:t>
       </w:r>
     </w:p>
     <w:p>
@@ -391,17 +475,38 @@
         </w:rPr>
         <w:t>After discussing this idea we became really invested in the project, as it seems like a very useful outcome in the right hands.</w:t>
       </w:r>
-    </w:p>
-    <w:p>
-      <w:pPr>
-        <w:rPr>
-          <w:lang w:val="en-US"/>
-        </w:rPr>
-      </w:pPr>
-      <w:r>
-        <w:rPr>
-          <w:lang w:val="en-US"/>
-        </w:rPr>
+      <w:r>
+        <w:rPr>
+          <w:lang w:val="en-US"/>
+        </w:rPr>
+        <w:t xml:space="preserve"> The expected final product is a database of Victorian tax-deductible donations by postcode, with a differentiation between ‘Metro” and “Regional” and a “generous’ or “not generous” classification.  This category was developed to address the wide differences in population and total donations between postcodes. To determine whether a postcode is generous or not, we calculated the average donation per capita for all Metro and all Country postcodes. That became our “generosity index” for each postcode category. We then compared that index against the actual donation per capita for each postcode and, based on the outcome (in. greater than the index or not) labelled each postcode accordingly. In our eyes, this will show if a postcode is a promising target for fundraising activities.</w:t>
+      </w:r>
+    </w:p>
+    <w:p>
+      <w:pPr>
+        <w:rPr>
+          <w:lang w:val="en-US"/>
+        </w:rPr>
+      </w:pPr>
+    </w:p>
+    <w:p>
+      <w:pPr>
+        <w:rPr>
+          <w:lang w:val="en-US"/>
+        </w:rPr>
+      </w:pPr>
+    </w:p>
+    <w:p>
+      <w:pPr>
+        <w:rPr>
+          <w:lang w:val="en-US"/>
+        </w:rPr>
+      </w:pPr>
+      <w:r>
+        <w:rPr>
+          <w:lang w:val="en-US"/>
+        </w:rPr>
+        <w:lastRenderedPageBreak/>
         <w:t>To make this information easier to present, we found another component: a csv file with all Australian postcodes and their corresponding suburb, published by Matthew Proctor (</w:t>
       </w:r>
       <w:hyperlink r:id="rId8" w:history="1">
@@ -417,7 +522,21 @@
         <w:rPr>
           <w:lang w:val="en-US"/>
         </w:rPr>
-        <w:t>). This also contains latitude and longitude, which could be useful for visualisations. Time permitting, this is a functionality we would love to implement.</w:t>
+        <w:t xml:space="preserve">). This also contains latitude and longitude, which could be useful for </w:t>
+      </w:r>
+      <w:proofErr w:type="spellStart"/>
+      <w:r>
+        <w:rPr>
+          <w:lang w:val="en-US"/>
+        </w:rPr>
+        <w:t>visualisations</w:t>
+      </w:r>
+      <w:proofErr w:type="spellEnd"/>
+      <w:r>
+        <w:rPr>
+          <w:lang w:val="en-US"/>
+        </w:rPr>
+        <w:t>. Time permitting, this is a functionality we would love to implement.</w:t>
       </w:r>
     </w:p>
     <w:p>
@@ -470,14 +589,7 @@
         <w:rPr>
           <w:lang w:val="en-US"/>
         </w:rPr>
-        <w:t xml:space="preserve">While we did some early work mashing both datasets, we found an issue that was unforeseen: certain postcodes were not considered in the Department of Agriculture as “Metro”, actually belong </w:t>
-      </w:r>
-      <w:r>
-        <w:rPr>
-          <w:lang w:val="en-US"/>
-        </w:rPr>
-        <w:lastRenderedPageBreak/>
-        <w:t>in Melbourne but for administrative reasons are not considered residential</w:t>
+        <w:t>While we did some early work mashing both datasets, we found an issue that was unforeseen: certain postcodes were not considered in the Department of Agriculture as “Metro”, actually belong in Melbourne but for administrative reasons are not considered residential</w:t>
       </w:r>
       <w:r>
         <w:rPr>
@@ -656,7 +768,49 @@
         <w:rPr>
           <w:lang w:val="en-US"/>
         </w:rPr>
-        <w:t>),</w:t>
+        <w:t>)</w:t>
+      </w:r>
+      <w:r>
+        <w:rPr>
+          <w:lang w:val="en-US"/>
+        </w:rPr>
+        <w:t xml:space="preserve"> </w:t>
+      </w:r>
+      <w:r>
+        <w:rPr>
+          <w:rFonts w:ascii="Arial" w:eastAsia="Times New Roman" w:hAnsi="Arial" w:cs="Arial"/>
+          <w:color w:val="000000"/>
+          <w:sz w:val="22"/>
+          <w:szCs w:val="22"/>
+          <w:lang w:eastAsia="en-GB"/>
+        </w:rPr>
+        <w:t>(retrieved 2</w:t>
+      </w:r>
+      <w:r>
+        <w:rPr>
+          <w:rFonts w:ascii="Arial" w:eastAsia="Times New Roman" w:hAnsi="Arial" w:cs="Arial"/>
+          <w:color w:val="000000"/>
+          <w:sz w:val="22"/>
+          <w:szCs w:val="22"/>
+          <w:lang w:eastAsia="en-GB"/>
+        </w:rPr>
+        <w:t>3</w:t>
+      </w:r>
+      <w:r>
+        <w:rPr>
+          <w:rFonts w:ascii="Arial" w:eastAsia="Times New Roman" w:hAnsi="Arial" w:cs="Arial"/>
+          <w:color w:val="000000"/>
+          <w:sz w:val="22"/>
+          <w:szCs w:val="22"/>
+          <w:lang w:eastAsia="en-GB"/>
+        </w:rPr>
+        <w:t>-FEB-2021)</w:t>
+      </w:r>
+      <w:r>
+        <w:rPr>
+          <w:lang w:val="en-US"/>
+        </w:rPr>
+        <w:t>,</w:t>
       </w:r>
     </w:p>
     <w:p>
@@ -722,6 +876,46 @@
       </w:hyperlink>
       <w:r>
         <w:rPr>
+          <w:rStyle w:val="Hyperlink"/>
+          <w:rFonts w:ascii="Arial" w:eastAsia="Times New Roman" w:hAnsi="Arial" w:cs="Arial"/>
+          <w:sz w:val="22"/>
+          <w:szCs w:val="22"/>
+          <w:lang w:eastAsia="en-GB"/>
+        </w:rPr>
+        <w:t xml:space="preserve"> </w:t>
+      </w:r>
+      <w:r>
+        <w:rPr>
+          <w:rFonts w:ascii="Arial" w:eastAsia="Times New Roman" w:hAnsi="Arial" w:cs="Arial"/>
+          <w:color w:val="000000"/>
+          <w:sz w:val="22"/>
+          <w:szCs w:val="22"/>
+          <w:lang w:eastAsia="en-GB"/>
+        </w:rPr>
+        <w:t>retrieved 2</w:t>
+      </w:r>
+      <w:r>
+        <w:rPr>
+          <w:rFonts w:ascii="Arial" w:eastAsia="Times New Roman" w:hAnsi="Arial" w:cs="Arial"/>
+          <w:color w:val="000000"/>
+          <w:sz w:val="22"/>
+          <w:szCs w:val="22"/>
+          <w:lang w:eastAsia="en-GB"/>
+        </w:rPr>
+        <w:t>4</w:t>
+      </w:r>
+      <w:r>
+        <w:rPr>
+          <w:rFonts w:ascii="Arial" w:eastAsia="Times New Roman" w:hAnsi="Arial" w:cs="Arial"/>
+          <w:color w:val="000000"/>
+          <w:sz w:val="22"/>
+          <w:szCs w:val="22"/>
+          <w:lang w:eastAsia="en-GB"/>
+        </w:rPr>
+        <w:t>-FEB-2021)</w:t>
+      </w:r>
+      <w:r>
+        <w:rPr>
           <w:rFonts w:ascii="Arial" w:eastAsia="Times New Roman" w:hAnsi="Arial" w:cs="Arial"/>
           <w:color w:val="000000"/>
           <w:sz w:val="22"/>
@@ -778,7 +972,7 @@
           <w:szCs w:val="22"/>
           <w:lang w:eastAsia="en-GB"/>
         </w:rPr>
-        <w:t xml:space="preserve">. </w:t>
+        <w:t xml:space="preserve"> (retrieved 24-FEB-2021) </w:t>
       </w:r>
       <w:r>
         <w:rPr>
@@ -790,6 +984,76 @@
         </w:rPr>
         <w:t>This information relates to individuals and aggregates information for the 2017-2018 tax year.</w:t>
       </w:r>
+      <w:r>
+        <w:rPr>
+          <w:rFonts w:ascii="Arial" w:eastAsia="Times New Roman" w:hAnsi="Arial" w:cs="Arial"/>
+          <w:color w:val="000000"/>
+          <w:sz w:val="22"/>
+          <w:szCs w:val="22"/>
+          <w:lang w:eastAsia="en-GB"/>
+        </w:rPr>
+        <w:t xml:space="preserve">  </w:t>
+      </w:r>
+    </w:p>
+    <w:p>
+      <w:pPr>
+        <w:pStyle w:val="ListParagraph"/>
+        <w:numPr>
+          <w:ilvl w:val="0"/>
+          <w:numId w:val="1"/>
+        </w:numPr>
+        <w:jc w:val="both"/>
+        <w:textAlignment w:val="baseline"/>
+        <w:rPr>
+          <w:rFonts w:ascii="Arial" w:eastAsia="Times New Roman" w:hAnsi="Arial" w:cs="Arial"/>
+          <w:color w:val="000000"/>
+          <w:sz w:val="22"/>
+          <w:szCs w:val="22"/>
+          <w:lang w:eastAsia="en-GB"/>
+        </w:rPr>
+      </w:pPr>
+      <w:r>
+        <w:rPr>
+          <w:rFonts w:ascii="Arial" w:eastAsia="Times New Roman" w:hAnsi="Arial" w:cs="Arial"/>
+          <w:color w:val="000000"/>
+          <w:sz w:val="22"/>
+          <w:szCs w:val="22"/>
+          <w:lang w:eastAsia="en-GB"/>
+        </w:rPr>
+        <w:t>Australian Charities and Not-for-profits Commission</w:t>
+      </w:r>
+      <w:r>
+        <w:rPr>
+          <w:rFonts w:ascii="Arial" w:eastAsia="Times New Roman" w:hAnsi="Arial" w:cs="Arial"/>
+          <w:color w:val="000000"/>
+          <w:sz w:val="22"/>
+          <w:szCs w:val="22"/>
+          <w:lang w:eastAsia="en-GB"/>
+        </w:rPr>
+        <w:t xml:space="preserve"> (ACNC) Registered Charities – Data.gov.au (retrieved 01-MAR-2021 </w:t>
+      </w:r>
+      <w:hyperlink r:id="rId15" w:history="1">
+        <w:r>
+          <w:rPr>
+            <w:rStyle w:val="Hyperlink"/>
+            <w:rFonts w:ascii="Arial" w:eastAsia="Times New Roman" w:hAnsi="Arial" w:cs="Arial"/>
+            <w:sz w:val="22"/>
+            <w:szCs w:val="22"/>
+            <w:lang w:eastAsia="en-GB"/>
+          </w:rPr>
+          <w:t>Link</w:t>
+        </w:r>
+      </w:hyperlink>
+      <w:r>
+        <w:rPr>
+          <w:rFonts w:ascii="Arial" w:eastAsia="Times New Roman" w:hAnsi="Arial" w:cs="Arial"/>
+          <w:color w:val="000000"/>
+          <w:sz w:val="22"/>
+          <w:szCs w:val="22"/>
+          <w:lang w:eastAsia="en-GB"/>
+        </w:rPr>
+        <w:t>)</w:t>
+      </w:r>
     </w:p>
     <w:p>
       <w:pPr>
@@ -806,103 +1070,6 @@
             <wp:extent cx="5731510" cy="2184400"/>
             <wp:effectExtent l="0" t="0" r="2540" b="6350"/>
             <wp:docPr id="2" name="Picture 2"/>
-            <wp:cNvGraphicFramePr>
-              <a:graphicFrameLocks xmlns:a="http://schemas.openxmlformats.org/drawingml/2006/main" noChangeAspect="1"/>
-            </wp:cNvGraphicFramePr>
-            <a:graphic xmlns:a="http://schemas.openxmlformats.org/drawingml/2006/main">
-              <a:graphicData uri="http://schemas.openxmlformats.org/drawingml/2006/picture">
-                <pic:pic xmlns:pic="http://schemas.openxmlformats.org/drawingml/2006/picture">
-                  <pic:nvPicPr>
-                    <pic:cNvPr id="1" name=""/>
-                    <pic:cNvPicPr/>
-                  </pic:nvPicPr>
-                  <pic:blipFill>
-                    <a:blip r:embed="rId15"/>
-                    <a:stretch>
-                      <a:fillRect/>
-                    </a:stretch>
-                  </pic:blipFill>
-                  <pic:spPr>
-                    <a:xfrm>
-                      <a:off x="0" y="0"/>
-                      <a:ext cx="5731510" cy="2184400"/>
-                    </a:xfrm>
-                    <a:prstGeom prst="rect">
-                      <a:avLst/>
-                    </a:prstGeom>
-                  </pic:spPr>
-                </pic:pic>
-              </a:graphicData>
-            </a:graphic>
-          </wp:inline>
-        </w:drawing>
-      </w:r>
-    </w:p>
-    <w:p>
-      <w:pPr>
-        <w:rPr>
-          <w:lang w:val="en-US"/>
-        </w:rPr>
-      </w:pPr>
-    </w:p>
-    <w:p>
-      <w:pPr>
-        <w:rPr>
-          <w:lang w:val="en-US"/>
-        </w:rPr>
-      </w:pPr>
-      <w:r>
-        <w:rPr>
-          <w:lang w:val="en-US"/>
-        </w:rPr>
-        <w:t xml:space="preserve">Through the use of BeautifulSoup </w:t>
-      </w:r>
-      <w:r>
-        <w:rPr>
-          <w:lang w:val="en-US"/>
-        </w:rPr>
-        <w:t xml:space="preserve">on the Department of Agriculture website,  </w:t>
-      </w:r>
-      <w:r>
-        <w:rPr>
-          <w:lang w:val="en-US"/>
-        </w:rPr>
-        <w:t xml:space="preserve">we managed to get all </w:t>
-      </w:r>
-      <w:r>
-        <w:rPr>
-          <w:lang w:val="en-US"/>
-        </w:rPr>
-        <w:t xml:space="preserve">“Metro” </w:t>
-      </w:r>
-      <w:r>
-        <w:rPr>
-          <w:lang w:val="en-US"/>
-        </w:rPr>
-        <w:t>postcodes, having to do some additional cleansing to reach our final objective: a list of all Melbourne Metro codes</w:t>
-      </w:r>
-      <w:r>
-        <w:rPr>
-          <w:lang w:val="en-US"/>
-        </w:rPr>
-        <w:t>.</w:t>
-      </w:r>
-    </w:p>
-    <w:p>
-      <w:pPr>
-        <w:rPr>
-          <w:lang w:val="en-US"/>
-        </w:rPr>
-      </w:pPr>
-      <w:r>
-        <w:rPr>
-          <w:noProof/>
-        </w:rPr>
-        <w:drawing>
-          <wp:inline distT="0" distB="0" distL="0" distR="0" wp14:anchorId="40325CEA" wp14:editId="5833C425">
-            <wp:extent cx="4610100" cy="2671774"/>
-            <wp:effectExtent l="0" t="0" r="0" b="0"/>
-            <wp:docPr id="9" name="Picture 9"/>
             <wp:cNvGraphicFramePr>
               <a:graphicFrameLocks xmlns:a="http://schemas.openxmlformats.org/drawingml/2006/main" noChangeAspect="1"/>
             </wp:cNvGraphicFramePr>
@@ -922,7 +1089,7 @@
                   <pic:spPr>
                     <a:xfrm>
                       <a:off x="0" y="0"/>
-                      <a:ext cx="4626896" cy="2681508"/>
+                      <a:ext cx="5731510" cy="2184400"/>
                     </a:xfrm>
                     <a:prstGeom prst="rect">
                       <a:avLst/>
@@ -948,22 +1115,73 @@
           <w:lang w:val="en-US"/>
         </w:rPr>
       </w:pPr>
-    </w:p>
-    <w:p>
-      <w:pPr>
-        <w:rPr>
-          <w:lang w:val="en-US"/>
-        </w:rPr>
-      </w:pPr>
-      <w:r>
-        <w:rPr>
-          <w:noProof/>
-        </w:rPr>
+      <w:r>
+        <w:rPr>
+          <w:lang w:val="en-US"/>
+        </w:rPr>
+        <w:t xml:space="preserve">Through the use of </w:t>
+      </w:r>
+      <w:proofErr w:type="spellStart"/>
+      <w:r>
+        <w:rPr>
+          <w:lang w:val="en-US"/>
+        </w:rPr>
+        <w:t>BeautifulSoup</w:t>
+      </w:r>
+      <w:proofErr w:type="spellEnd"/>
+      <w:r>
+        <w:rPr>
+          <w:lang w:val="en-US"/>
+        </w:rPr>
+        <w:t xml:space="preserve"> </w:t>
+      </w:r>
+      <w:r>
+        <w:rPr>
+          <w:lang w:val="en-US"/>
+        </w:rPr>
+        <w:t xml:space="preserve">on the Department of Agriculture website,  </w:t>
+      </w:r>
+      <w:r>
+        <w:rPr>
+          <w:lang w:val="en-US"/>
+        </w:rPr>
+        <w:t xml:space="preserve">we managed to get all </w:t>
+      </w:r>
+      <w:r>
+        <w:rPr>
+          <w:lang w:val="en-US"/>
+        </w:rPr>
+        <w:t xml:space="preserve">“Metro” </w:t>
+      </w:r>
+      <w:r>
+        <w:rPr>
+          <w:lang w:val="en-US"/>
+        </w:rPr>
+        <w:t>postcodes, having to do some additional cleansing to reach our final objective: a list of all Melbourne Metro codes</w:t>
+      </w:r>
+      <w:r>
+        <w:rPr>
+          <w:lang w:val="en-US"/>
+        </w:rPr>
+        <w:t>.</w:t>
+      </w:r>
+    </w:p>
+    <w:p>
+      <w:pPr>
+        <w:rPr>
+          <w:lang w:val="en-US"/>
+        </w:rPr>
+      </w:pPr>
+      <w:r>
+        <w:rPr>
+          <w:noProof/>
+        </w:rPr>
+        <w:lastRenderedPageBreak/>
         <w:drawing>
-          <wp:inline distT="0" distB="0" distL="0" distR="0" wp14:anchorId="232061C0" wp14:editId="2C52BDDF">
-            <wp:extent cx="5731510" cy="2684780"/>
-            <wp:effectExtent l="0" t="0" r="2540" b="1270"/>
-            <wp:docPr id="8" name="Picture 8"/>
+          <wp:inline distT="0" distB="0" distL="0" distR="0" wp14:anchorId="40325CEA" wp14:editId="5833C425">
+            <wp:extent cx="4610100" cy="2671774"/>
+            <wp:effectExtent l="0" t="0" r="0" b="0"/>
+            <wp:docPr id="9" name="Picture 9"/>
             <wp:cNvGraphicFramePr>
               <a:graphicFrameLocks xmlns:a="http://schemas.openxmlformats.org/drawingml/2006/main" noChangeAspect="1"/>
             </wp:cNvGraphicFramePr>
@@ -983,7 +1201,7 @@
                   <pic:spPr>
                     <a:xfrm>
                       <a:off x="0" y="0"/>
-                      <a:ext cx="5731510" cy="2684780"/>
+                      <a:ext cx="4626896" cy="2681508"/>
                     </a:xfrm>
                     <a:prstGeom prst="rect">
                       <a:avLst/>
@@ -1009,21 +1227,22 @@
           <w:lang w:val="en-US"/>
         </w:rPr>
       </w:pPr>
-      <w:r>
-        <w:rPr>
-          <w:lang w:val="en-US"/>
-        </w:rPr>
-        <w:t xml:space="preserve">While working on this we made interesting findings: there are some postcodes in Melbourne that we have never heard of, such as 8066 (the postboxes in the Melbourne GPO) or 8010, that belongs to the University of Melbourne. </w:t>
-      </w:r>
+    </w:p>
+    <w:p>
+      <w:pPr>
+        <w:rPr>
+          <w:lang w:val="en-US"/>
+        </w:rPr>
+      </w:pPr>
       <w:r>
         <w:rPr>
           <w:noProof/>
         </w:rPr>
         <w:drawing>
-          <wp:inline distT="0" distB="0" distL="0" distR="0" wp14:anchorId="7D4AD38C" wp14:editId="3AA2A343">
-            <wp:extent cx="5731510" cy="1275715"/>
-            <wp:effectExtent l="0" t="0" r="2540" b="635"/>
-            <wp:docPr id="1" name="Picture 1"/>
+          <wp:inline distT="0" distB="0" distL="0" distR="0" wp14:anchorId="232061C0" wp14:editId="2C52BDDF">
+            <wp:extent cx="5731510" cy="2684780"/>
+            <wp:effectExtent l="0" t="0" r="2540" b="1270"/>
+            <wp:docPr id="8" name="Picture 8"/>
             <wp:cNvGraphicFramePr>
               <a:graphicFrameLocks xmlns:a="http://schemas.openxmlformats.org/drawingml/2006/main" noChangeAspect="1"/>
             </wp:cNvGraphicFramePr>
@@ -1043,7 +1262,7 @@
                   <pic:spPr>
                     <a:xfrm>
                       <a:off x="0" y="0"/>
-                      <a:ext cx="5731510" cy="1275715"/>
+                      <a:ext cx="5731510" cy="2684780"/>
                     </a:xfrm>
                     <a:prstGeom prst="rect">
                       <a:avLst/>
@@ -1062,48 +1281,28 @@
           <w:lang w:val="en-US"/>
         </w:rPr>
       </w:pPr>
-      <w:r>
-        <w:rPr>
-          <w:lang w:val="en-US"/>
-        </w:rPr>
-        <w:t xml:space="preserve">As explained </w:t>
-      </w:r>
-      <w:r>
-        <w:rPr>
-          <w:lang w:val="en-US"/>
-        </w:rPr>
-        <w:t>on the Exploration section</w:t>
-      </w:r>
-      <w:r>
-        <w:rPr>
-          <w:lang w:val="en-US"/>
-        </w:rPr>
-        <w:t xml:space="preserve">, this discovery suggested we discard the existing dataset and use the Department of Immigration one(Source 1), which involved starting our scraping from scratch. </w:t>
-      </w:r>
-    </w:p>
-    <w:p>
-      <w:pPr>
-        <w:rPr>
-          <w:lang w:val="en-US"/>
-        </w:rPr>
-      </w:pPr>
-    </w:p>
-    <w:p>
-      <w:pPr>
-        <w:rPr>
-          <w:lang w:val="en-US"/>
-        </w:rPr>
-      </w:pPr>
-      <w:r>
-        <w:rPr>
-          <w:noProof/>
-        </w:rPr>
-        <w:lastRenderedPageBreak/>
+    </w:p>
+    <w:p>
+      <w:pPr>
+        <w:rPr>
+          <w:lang w:val="en-US"/>
+        </w:rPr>
+      </w:pPr>
+      <w:r>
+        <w:rPr>
+          <w:lang w:val="en-US"/>
+        </w:rPr>
+        <w:t xml:space="preserve">While working on this we made interesting findings: there are some postcodes in Melbourne that we have never heard of, such as 8066 (the postboxes in the Melbourne GPO) or 8010, that belongs to the University of Melbourne. </w:t>
+      </w:r>
+      <w:r>
+        <w:rPr>
+          <w:noProof/>
+        </w:rPr>
         <w:drawing>
-          <wp:inline distT="0" distB="0" distL="0" distR="0" wp14:anchorId="2A342F8F" wp14:editId="306FEC2F">
-            <wp:extent cx="5731510" cy="2726690"/>
-            <wp:effectExtent l="0" t="0" r="2540" b="0"/>
-            <wp:docPr id="10" name="Picture 10"/>
+          <wp:inline distT="0" distB="0" distL="0" distR="0" wp14:anchorId="7D4AD38C" wp14:editId="3AA2A343">
+            <wp:extent cx="5731510" cy="1275715"/>
+            <wp:effectExtent l="0" t="0" r="2540" b="635"/>
+            <wp:docPr id="1" name="Picture 1"/>
             <wp:cNvGraphicFramePr>
               <a:graphicFrameLocks xmlns:a="http://schemas.openxmlformats.org/drawingml/2006/main" noChangeAspect="1"/>
             </wp:cNvGraphicFramePr>
@@ -1123,7 +1322,7 @@
                   <pic:spPr>
                     <a:xfrm>
                       <a:off x="0" y="0"/>
-                      <a:ext cx="5731510" cy="2726690"/>
+                      <a:ext cx="5731510" cy="1275715"/>
                     </a:xfrm>
                     <a:prstGeom prst="rect">
                       <a:avLst/>
@@ -1135,42 +1334,44 @@
           </wp:inline>
         </w:drawing>
       </w:r>
-      <w:r>
-        <w:rPr>
-          <w:lang w:val="en-US"/>
-        </w:rPr>
-        <w:t xml:space="preserve"> </w:t>
-      </w:r>
-    </w:p>
-    <w:p>
-      <w:pPr>
-        <w:rPr>
-          <w:noProof/>
-        </w:rPr>
-      </w:pPr>
-      <w:r>
-        <w:rPr>
-          <w:noProof/>
-        </w:rPr>
-        <w:t>Source 2 (Australian Postcodes) was a stra</w:t>
-      </w:r>
-      <w:r>
-        <w:rPr>
-          <w:noProof/>
-        </w:rPr>
-        <w:t>ight</w:t>
-      </w:r>
-      <w:r>
-        <w:rPr>
-          <w:noProof/>
-        </w:rPr>
-        <w:t>forward import</w:t>
-      </w:r>
-    </w:p>
-    <w:p>
-      <w:pPr>
-        <w:rPr>
-          <w:noProof/>
+    </w:p>
+    <w:p>
+      <w:pPr>
+        <w:rPr>
+          <w:lang w:val="en-US"/>
+        </w:rPr>
+      </w:pPr>
+      <w:r>
+        <w:rPr>
+          <w:lang w:val="en-US"/>
+        </w:rPr>
+        <w:lastRenderedPageBreak/>
+        <w:t xml:space="preserve">As explained </w:t>
+      </w:r>
+      <w:r>
+        <w:rPr>
+          <w:lang w:val="en-US"/>
+        </w:rPr>
+        <w:t>on the Exploration section</w:t>
+      </w:r>
+      <w:r>
+        <w:rPr>
+          <w:lang w:val="en-US"/>
+        </w:rPr>
+        <w:t xml:space="preserve">, this discovery suggested we discard the existing dataset and use the Department of Immigration one(Source 1), which involved starting our scraping from scratch. </w:t>
+      </w:r>
+    </w:p>
+    <w:p>
+      <w:pPr>
+        <w:rPr>
+          <w:lang w:val="en-US"/>
+        </w:rPr>
+      </w:pPr>
+    </w:p>
+    <w:p>
+      <w:pPr>
+        <w:rPr>
+          <w:lang w:val="en-US"/>
         </w:rPr>
       </w:pPr>
       <w:r>
@@ -1178,10 +1379,10 @@
           <w:noProof/>
         </w:rPr>
         <w:drawing>
-          <wp:inline distT="0" distB="0" distL="0" distR="0" wp14:anchorId="7A2F4F34" wp14:editId="7C1D3336">
-            <wp:extent cx="5731510" cy="3034665"/>
+          <wp:inline distT="0" distB="0" distL="0" distR="0" wp14:anchorId="2A342F8F" wp14:editId="306FEC2F">
+            <wp:extent cx="5731510" cy="2726690"/>
             <wp:effectExtent l="0" t="0" r="2540" b="0"/>
-            <wp:docPr id="12" name="Picture 12"/>
+            <wp:docPr id="10" name="Picture 10"/>
             <wp:cNvGraphicFramePr>
               <a:graphicFrameLocks xmlns:a="http://schemas.openxmlformats.org/drawingml/2006/main" noChangeAspect="1"/>
             </wp:cNvGraphicFramePr>
@@ -1201,7 +1402,7 @@
                   <pic:spPr>
                     <a:xfrm>
                       <a:off x="0" y="0"/>
-                      <a:ext cx="5731510" cy="3034665"/>
+                      <a:ext cx="5731510" cy="2726690"/>
                     </a:xfrm>
                     <a:prstGeom prst="rect">
                       <a:avLst/>
@@ -1213,43 +1414,53 @@
           </wp:inline>
         </w:drawing>
       </w:r>
-    </w:p>
-    <w:p>
-      <w:pPr>
-        <w:rPr>
-          <w:noProof/>
-        </w:rPr>
-      </w:pPr>
-    </w:p>
-    <w:p>
-      <w:pPr>
-        <w:rPr>
-          <w:noProof/>
-        </w:rPr>
-      </w:pPr>
-      <w:r>
-        <w:rPr>
-          <w:noProof/>
-        </w:rPr>
-        <w:t>Source 3 (ATO file) was already in CSV, so importing it was not challenging</w:t>
-      </w:r>
-    </w:p>
-    <w:p>
-      <w:pPr>
-        <w:rPr>
-          <w:lang w:val="en-US"/>
-        </w:rPr>
-      </w:pPr>
-      <w:r>
-        <w:rPr>
-          <w:noProof/>
-        </w:rPr>
-        <w:lastRenderedPageBreak/>
+      <w:r>
+        <w:rPr>
+          <w:lang w:val="en-US"/>
+        </w:rPr>
+        <w:t xml:space="preserve"> </w:t>
+      </w:r>
+    </w:p>
+    <w:p>
+      <w:pPr>
+        <w:rPr>
+          <w:noProof/>
+        </w:rPr>
+      </w:pPr>
+      <w:r>
+        <w:rPr>
+          <w:noProof/>
+        </w:rPr>
+        <w:t>Source 2 (Australian Postcodes) was a stra</w:t>
+      </w:r>
+      <w:r>
+        <w:rPr>
+          <w:noProof/>
+        </w:rPr>
+        <w:t>ight</w:t>
+      </w:r>
+      <w:r>
+        <w:rPr>
+          <w:noProof/>
+        </w:rPr>
+        <w:t>forward import</w:t>
+      </w:r>
+    </w:p>
+    <w:p>
+      <w:pPr>
+        <w:rPr>
+          <w:noProof/>
+        </w:rPr>
+      </w:pPr>
+      <w:r>
+        <w:rPr>
+          <w:noProof/>
+        </w:rPr>
         <w:drawing>
-          <wp:inline distT="0" distB="0" distL="0" distR="0" wp14:anchorId="447C23B4" wp14:editId="600F7414">
-            <wp:extent cx="5731510" cy="3674745"/>
-            <wp:effectExtent l="0" t="0" r="2540" b="1905"/>
-            <wp:docPr id="11" name="Picture 11"/>
+          <wp:inline distT="0" distB="0" distL="0" distR="0" wp14:anchorId="7A2F4F34" wp14:editId="7C1D3336">
+            <wp:extent cx="5731510" cy="3034665"/>
+            <wp:effectExtent l="0" t="0" r="2540" b="0"/>
+            <wp:docPr id="12" name="Picture 12"/>
             <wp:cNvGraphicFramePr>
               <a:graphicFrameLocks xmlns:a="http://schemas.openxmlformats.org/drawingml/2006/main" noChangeAspect="1"/>
             </wp:cNvGraphicFramePr>
@@ -1269,7 +1480,7 @@
                   <pic:spPr>
                     <a:xfrm>
                       <a:off x="0" y="0"/>
-                      <a:ext cx="5731510" cy="3674745"/>
+                      <a:ext cx="5731510" cy="3034665"/>
                     </a:xfrm>
                     <a:prstGeom prst="rect">
                       <a:avLst/>
@@ -1285,110 +1496,39 @@
     <w:p>
       <w:pPr>
         <w:rPr>
-          <w:b/>
-          <w:bCs/>
-          <w:sz w:val="28"/>
-          <w:szCs w:val="28"/>
-          <w:lang w:val="en-US"/>
-        </w:rPr>
-      </w:pPr>
-    </w:p>
-    <w:p>
-      <w:pPr>
-        <w:rPr>
-          <w:b/>
-          <w:bCs/>
-          <w:sz w:val="28"/>
-          <w:szCs w:val="28"/>
-          <w:lang w:val="en-US"/>
-        </w:rPr>
-      </w:pPr>
-      <w:r>
-        <w:rPr>
-          <w:b/>
-          <w:bCs/>
-          <w:sz w:val="28"/>
-          <w:szCs w:val="28"/>
-          <w:lang w:val="en-US"/>
-        </w:rPr>
-        <w:t>Transformation</w:t>
-      </w:r>
-    </w:p>
-    <w:p>
-      <w:pPr>
-        <w:rPr>
-          <w:b/>
-          <w:bCs/>
-          <w:lang w:val="en-US"/>
-        </w:rPr>
-      </w:pPr>
-      <w:r>
-        <w:rPr>
-          <w:b/>
-          <w:bCs/>
-          <w:lang w:val="en-US"/>
-        </w:rPr>
-        <w:t>Data cleansing</w:t>
-      </w:r>
-    </w:p>
-    <w:p>
-      <w:pPr>
-        <w:rPr>
-          <w:lang w:val="en-US"/>
-        </w:rPr>
-      </w:pPr>
-      <w:r>
-        <w:rPr>
-          <w:lang w:val="en-US"/>
-        </w:rPr>
-        <w:t xml:space="preserve">Our first challenge was </w:t>
-      </w:r>
-      <w:r>
-        <w:rPr>
-          <w:lang w:val="en-US"/>
-        </w:rPr>
-        <w:t>cleaning the scraped data from the Department of immigration</w:t>
-      </w:r>
-      <w:r>
-        <w:rPr>
-          <w:lang w:val="en-US"/>
-        </w:rPr>
-        <w:t xml:space="preserve"> </w:t>
-      </w:r>
-      <w:r>
-        <w:rPr>
-          <w:lang w:val="en-US"/>
-        </w:rPr>
-        <w:t>(Source 1)</w:t>
-      </w:r>
-      <w:r>
-        <w:rPr>
-          <w:lang w:val="en-US"/>
-        </w:rPr>
-        <w:t xml:space="preserve">, which wasn’t as straightforward as </w:t>
-      </w:r>
-      <w:r>
-        <w:rPr>
-          <w:lang w:val="en-US"/>
-        </w:rPr>
-        <w:t>it might seem. Several of the postcodes are expressed as ranges, while others are listed:</w:t>
-      </w:r>
-    </w:p>
-    <w:p>
-      <w:pPr>
-        <w:rPr>
-          <w:lang w:val="en-US"/>
-        </w:rPr>
-      </w:pPr>
-      <w:r>
-        <w:rPr>
-          <w:noProof/>
-        </w:rPr>
+          <w:noProof/>
+        </w:rPr>
+      </w:pPr>
+    </w:p>
+    <w:p>
+      <w:pPr>
+        <w:rPr>
+          <w:noProof/>
+        </w:rPr>
+      </w:pPr>
+      <w:r>
+        <w:rPr>
+          <w:noProof/>
+        </w:rPr>
+        <w:t>Source 3 (ATO file) was already in CSV, so importing it was not challenging</w:t>
+      </w:r>
+    </w:p>
+    <w:p>
+      <w:pPr>
+        <w:rPr>
+          <w:lang w:val="en-US"/>
+        </w:rPr>
+      </w:pPr>
+      <w:r>
+        <w:rPr>
+          <w:noProof/>
+        </w:rPr>
+        <w:lastRenderedPageBreak/>
         <w:drawing>
-          <wp:inline distT="0" distB="0" distL="0" distR="0" wp14:anchorId="388FEA64" wp14:editId="23A9781C">
-            <wp:extent cx="5731510" cy="1125855"/>
-            <wp:effectExtent l="0" t="0" r="2540" b="0"/>
-            <wp:docPr id="13" name="Picture 13"/>
+          <wp:inline distT="0" distB="0" distL="0" distR="0" wp14:anchorId="447C23B4" wp14:editId="600F7414">
+            <wp:extent cx="5731510" cy="3674745"/>
+            <wp:effectExtent l="0" t="0" r="2540" b="1905"/>
+            <wp:docPr id="11" name="Picture 11"/>
             <wp:cNvGraphicFramePr>
               <a:graphicFrameLocks xmlns:a="http://schemas.openxmlformats.org/drawingml/2006/main" noChangeAspect="1"/>
             </wp:cNvGraphicFramePr>
@@ -1408,7 +1548,7 @@
                   <pic:spPr>
                     <a:xfrm>
                       <a:off x="0" y="0"/>
-                      <a:ext cx="5731510" cy="1125855"/>
+                      <a:ext cx="5731510" cy="3674745"/>
                     </a:xfrm>
                     <a:prstGeom prst="rect">
                       <a:avLst/>
@@ -1424,39 +1564,72 @@
     <w:p>
       <w:pPr>
         <w:rPr>
-          <w:lang w:val="en-US"/>
-        </w:rPr>
-      </w:pPr>
-      <w:r>
-        <w:rPr>
-          <w:lang w:val="en-US"/>
-        </w:rPr>
-        <w:t>Usin</w:t>
-      </w:r>
-      <w:r>
-        <w:rPr>
-          <w:lang w:val="en-US"/>
-        </w:rPr>
-        <w:t>g</w:t>
-      </w:r>
-      <w:r>
-        <w:rPr>
-          <w:lang w:val="en-US"/>
-        </w:rPr>
-        <w:t xml:space="preserve"> the </w:t>
-      </w:r>
-      <w:r>
-        <w:rPr>
-          <w:i/>
-          <w:iCs/>
-          <w:lang w:val="en-US"/>
-        </w:rPr>
-        <w:t>itertools</w:t>
-      </w:r>
-      <w:r>
-        <w:rPr>
-          <w:i/>
-          <w:iCs/>
+          <w:b/>
+          <w:bCs/>
+          <w:sz w:val="28"/>
+          <w:szCs w:val="28"/>
+          <w:lang w:val="en-US"/>
+        </w:rPr>
+      </w:pPr>
+    </w:p>
+    <w:p>
+      <w:pPr>
+        <w:rPr>
+          <w:b/>
+          <w:bCs/>
+          <w:sz w:val="28"/>
+          <w:szCs w:val="28"/>
+          <w:lang w:val="en-US"/>
+        </w:rPr>
+      </w:pPr>
+      <w:r>
+        <w:rPr>
+          <w:b/>
+          <w:bCs/>
+          <w:sz w:val="28"/>
+          <w:szCs w:val="28"/>
+          <w:lang w:val="en-US"/>
+        </w:rPr>
+        <w:t>Transformation</w:t>
+      </w:r>
+    </w:p>
+    <w:p>
+      <w:pPr>
+        <w:rPr>
+          <w:b/>
+          <w:bCs/>
+          <w:lang w:val="en-US"/>
+        </w:rPr>
+      </w:pPr>
+      <w:r>
+        <w:rPr>
+          <w:b/>
+          <w:bCs/>
+          <w:lang w:val="en-US"/>
+        </w:rPr>
+        <w:t>Data cleansing</w:t>
+      </w:r>
+    </w:p>
+    <w:p>
+      <w:pPr>
+        <w:rPr>
+          <w:lang w:val="en-US"/>
+        </w:rPr>
+      </w:pPr>
+      <w:r>
+        <w:rPr>
+          <w:lang w:val="en-US"/>
+        </w:rPr>
+        <w:t xml:space="preserve">Our first challenge was </w:t>
+      </w:r>
+      <w:r>
+        <w:rPr>
+          <w:lang w:val="en-US"/>
+        </w:rPr>
+        <w:t>cleaning the scraped data from the Department of immigration</w:t>
+      </w:r>
+      <w:r>
+        <w:rPr>
           <w:lang w:val="en-US"/>
         </w:rPr>
         <w:t xml:space="preserve"> </w:t>
@@ -1465,7 +1638,19 @@
         <w:rPr>
           <w:lang w:val="en-US"/>
         </w:rPr>
-        <w:t xml:space="preserve"> library, we managed to fill in the missing items in each range:</w:t>
+        <w:t>(Source 1)</w:t>
+      </w:r>
+      <w:r>
+        <w:rPr>
+          <w:lang w:val="en-US"/>
+        </w:rPr>
+        <w:t xml:space="preserve">, which wasn’t as straightforward as </w:t>
+      </w:r>
+      <w:r>
+        <w:rPr>
+          <w:lang w:val="en-US"/>
+        </w:rPr>
+        <w:t>it might seem. Several of the postcodes are expressed as ranges, while others are listed:</w:t>
       </w:r>
     </w:p>
     <w:p>
@@ -1479,10 +1664,10 @@
           <w:noProof/>
         </w:rPr>
         <w:drawing>
-          <wp:inline distT="0" distB="0" distL="0" distR="0" wp14:anchorId="5BAD0763" wp14:editId="09EB32EB">
-            <wp:extent cx="5731510" cy="1097280"/>
-            <wp:effectExtent l="0" t="0" r="2540" b="7620"/>
-            <wp:docPr id="14" name="Picture 14"/>
+          <wp:inline distT="0" distB="0" distL="0" distR="0" wp14:anchorId="388FEA64" wp14:editId="23A9781C">
+            <wp:extent cx="5731510" cy="1125855"/>
+            <wp:effectExtent l="0" t="0" r="2540" b="0"/>
+            <wp:docPr id="13" name="Picture 13"/>
             <wp:cNvGraphicFramePr>
               <a:graphicFrameLocks xmlns:a="http://schemas.openxmlformats.org/drawingml/2006/main" noChangeAspect="1"/>
             </wp:cNvGraphicFramePr>
@@ -1502,7 +1687,7 @@
                   <pic:spPr>
                     <a:xfrm>
                       <a:off x="0" y="0"/>
-                      <a:ext cx="5731510" cy="1097280"/>
+                      <a:ext cx="5731510" cy="1125855"/>
                     </a:xfrm>
                     <a:prstGeom prst="rect">
                       <a:avLst/>
@@ -1518,44 +1703,67 @@
     <w:p>
       <w:pPr>
         <w:rPr>
-          <w:noProof/>
-        </w:rPr>
-      </w:pPr>
-      <w:r>
-        <w:rPr>
-          <w:noProof/>
-        </w:rPr>
-        <w:t>This allowed us to apply labels to each postcode, based on w</w:t>
-      </w:r>
-      <w:r>
-        <w:rPr>
-          <w:noProof/>
-        </w:rPr>
-        <w:t>h</w:t>
-      </w:r>
-      <w:r>
-        <w:rPr>
-          <w:noProof/>
-        </w:rPr>
-        <w:t>ether they are considered “regional” by the source or not. By default, those that aren’t were labelled as Metro.</w:t>
-      </w:r>
-    </w:p>
-    <w:p>
-      <w:pPr>
-        <w:rPr>
-          <w:lang w:val="en-US"/>
-        </w:rPr>
-      </w:pPr>
-      <w:r>
-        <w:rPr>
-          <w:noProof/>
-        </w:rPr>
-        <w:lastRenderedPageBreak/>
+          <w:lang w:val="en-US"/>
+        </w:rPr>
+      </w:pPr>
+      <w:r>
+        <w:rPr>
+          <w:lang w:val="en-US"/>
+        </w:rPr>
+        <w:t>Usin</w:t>
+      </w:r>
+      <w:r>
+        <w:rPr>
+          <w:lang w:val="en-US"/>
+        </w:rPr>
+        <w:t>g</w:t>
+      </w:r>
+      <w:r>
+        <w:rPr>
+          <w:lang w:val="en-US"/>
+        </w:rPr>
+        <w:t xml:space="preserve"> the </w:t>
+      </w:r>
+      <w:proofErr w:type="spellStart"/>
+      <w:r>
+        <w:rPr>
+          <w:i/>
+          <w:iCs/>
+          <w:lang w:val="en-US"/>
+        </w:rPr>
+        <w:t>itertools</w:t>
+      </w:r>
+      <w:proofErr w:type="spellEnd"/>
+      <w:r>
+        <w:rPr>
+          <w:i/>
+          <w:iCs/>
+          <w:lang w:val="en-US"/>
+        </w:rPr>
+        <w:t xml:space="preserve"> </w:t>
+      </w:r>
+      <w:r>
+        <w:rPr>
+          <w:lang w:val="en-US"/>
+        </w:rPr>
+        <w:t xml:space="preserve"> library, we managed to fill in the missing items in each range:</w:t>
+      </w:r>
+    </w:p>
+    <w:p>
+      <w:pPr>
+        <w:rPr>
+          <w:lang w:val="en-US"/>
+        </w:rPr>
+      </w:pPr>
+      <w:r>
+        <w:rPr>
+          <w:noProof/>
+        </w:rPr>
         <w:drawing>
-          <wp:inline distT="0" distB="0" distL="0" distR="0" wp14:anchorId="60B8BB9D" wp14:editId="331DB92B">
-            <wp:extent cx="5731510" cy="2949575"/>
-            <wp:effectExtent l="0" t="0" r="2540" b="3175"/>
-            <wp:docPr id="15" name="Picture 15"/>
+          <wp:inline distT="0" distB="0" distL="0" distR="0" wp14:anchorId="5BAD0763" wp14:editId="09EB32EB">
+            <wp:extent cx="5731510" cy="1097280"/>
+            <wp:effectExtent l="0" t="0" r="2540" b="7620"/>
+            <wp:docPr id="14" name="Picture 14"/>
             <wp:cNvGraphicFramePr>
               <a:graphicFrameLocks xmlns:a="http://schemas.openxmlformats.org/drawingml/2006/main" noChangeAspect="1"/>
             </wp:cNvGraphicFramePr>
@@ -1575,7 +1783,7 @@
                   <pic:spPr>
                     <a:xfrm>
                       <a:off x="0" y="0"/>
-                      <a:ext cx="5731510" cy="2949575"/>
+                      <a:ext cx="5731510" cy="1097280"/>
                     </a:xfrm>
                     <a:prstGeom prst="rect">
                       <a:avLst/>
@@ -1591,62 +1799,44 @@
     <w:p>
       <w:pPr>
         <w:rPr>
-          <w:lang w:val="en-US"/>
-        </w:rPr>
-      </w:pPr>
-    </w:p>
-    <w:p>
-      <w:pPr>
-        <w:rPr>
-          <w:lang w:val="en-US"/>
-        </w:rPr>
-      </w:pPr>
-      <w:r>
-        <w:rPr>
-          <w:lang w:val="en-US"/>
-        </w:rPr>
-        <w:t>Source 2 presented a more modest challenge, being a smaller dataset with very clear columns. We dropped</w:t>
-      </w:r>
-      <w:r>
-        <w:rPr>
-          <w:lang w:val="en-US"/>
-        </w:rPr>
-        <w:t xml:space="preserve"> the </w:t>
-      </w:r>
-      <w:r>
-        <w:rPr>
-          <w:lang w:val="en-US"/>
-        </w:rPr>
-        <w:t xml:space="preserve">columns </w:t>
-      </w:r>
-      <w:r>
-        <w:rPr>
-          <w:lang w:val="en-US"/>
-        </w:rPr>
-        <w:t xml:space="preserve">that aren’t </w:t>
-      </w:r>
-      <w:r>
-        <w:rPr>
-          <w:lang w:val="en-US"/>
-        </w:rPr>
-        <w:t>required:</w:t>
-      </w:r>
-    </w:p>
-    <w:p>
-      <w:pPr>
-        <w:rPr>
-          <w:lang w:val="en-US"/>
-        </w:rPr>
-      </w:pPr>
-      <w:r>
-        <w:rPr>
-          <w:noProof/>
-        </w:rPr>
+          <w:noProof/>
+        </w:rPr>
+      </w:pPr>
+      <w:r>
+        <w:rPr>
+          <w:noProof/>
+        </w:rPr>
+        <w:t>This allowed us to apply labels to each postcode, based on w</w:t>
+      </w:r>
+      <w:r>
+        <w:rPr>
+          <w:noProof/>
+        </w:rPr>
+        <w:t>h</w:t>
+      </w:r>
+      <w:r>
+        <w:rPr>
+          <w:noProof/>
+        </w:rPr>
+        <w:t>ether they are considered “regional” by the source or not. By default, those that aren’t were labelled as Metro.</w:t>
+      </w:r>
+    </w:p>
+    <w:p>
+      <w:pPr>
+        <w:rPr>
+          <w:lang w:val="en-US"/>
+        </w:rPr>
+      </w:pPr>
+      <w:r>
+        <w:rPr>
+          <w:noProof/>
+        </w:rPr>
+        <w:lastRenderedPageBreak/>
         <w:drawing>
-          <wp:inline distT="0" distB="0" distL="0" distR="0" wp14:anchorId="761DA458" wp14:editId="0DCC94B7">
-            <wp:extent cx="5731510" cy="2649855"/>
-            <wp:effectExtent l="0" t="0" r="2540" b="0"/>
-            <wp:docPr id="17" name="Picture 17"/>
+          <wp:inline distT="0" distB="0" distL="0" distR="0" wp14:anchorId="60B8BB9D" wp14:editId="331DB92B">
+            <wp:extent cx="5731510" cy="2949575"/>
+            <wp:effectExtent l="0" t="0" r="2540" b="3175"/>
+            <wp:docPr id="15" name="Picture 15"/>
             <wp:cNvGraphicFramePr>
               <a:graphicFrameLocks xmlns:a="http://schemas.openxmlformats.org/drawingml/2006/main" noChangeAspect="1"/>
             </wp:cNvGraphicFramePr>
@@ -1666,7 +1856,7 @@
                   <pic:spPr>
                     <a:xfrm>
                       <a:off x="0" y="0"/>
-                      <a:ext cx="5731510" cy="2649855"/>
+                      <a:ext cx="5731510" cy="2949575"/>
                     </a:xfrm>
                     <a:prstGeom prst="rect">
                       <a:avLst/>
@@ -1685,22 +1875,59 @@
           <w:lang w:val="en-US"/>
         </w:rPr>
       </w:pPr>
-      <w:r>
-        <w:rPr>
-          <w:lang w:val="en-US"/>
-        </w:rPr>
-        <w:lastRenderedPageBreak/>
-        <w:t>Additionally, we renamed columns and removed values for states other than VIC.</w:t>
-      </w:r>
+    </w:p>
+    <w:p>
+      <w:pPr>
+        <w:rPr>
+          <w:lang w:val="en-US"/>
+        </w:rPr>
+      </w:pPr>
+      <w:r>
+        <w:rPr>
+          <w:lang w:val="en-US"/>
+        </w:rPr>
+        <w:t>Source 2 presented a more modest challenge, being a smaller dataset with very clear columns. We dropped</w:t>
+      </w:r>
+      <w:r>
+        <w:rPr>
+          <w:lang w:val="en-US"/>
+        </w:rPr>
+        <w:t xml:space="preserve"> the </w:t>
+      </w:r>
+      <w:r>
+        <w:rPr>
+          <w:lang w:val="en-US"/>
+        </w:rPr>
+        <w:t xml:space="preserve">columns </w:t>
+      </w:r>
+      <w:r>
+        <w:rPr>
+          <w:lang w:val="en-US"/>
+        </w:rPr>
+        <w:t xml:space="preserve">that aren’t </w:t>
+      </w:r>
+      <w:r>
+        <w:rPr>
+          <w:lang w:val="en-US"/>
+        </w:rPr>
+        <w:t>required:</w:t>
+      </w:r>
+    </w:p>
+    <w:p>
+      <w:pPr>
+        <w:rPr>
+          <w:lang w:val="en-US"/>
+        </w:rPr>
+      </w:pPr>
       <w:r>
         <w:rPr>
           <w:noProof/>
         </w:rPr>
         <w:drawing>
-          <wp:inline distT="0" distB="0" distL="0" distR="0" wp14:anchorId="15837EBA" wp14:editId="297B0A9B">
-            <wp:extent cx="5731510" cy="3728720"/>
-            <wp:effectExtent l="0" t="0" r="2540" b="5080"/>
-            <wp:docPr id="18" name="Picture 18"/>
+          <wp:inline distT="0" distB="0" distL="0" distR="0" wp14:anchorId="761DA458" wp14:editId="0DCC94B7">
+            <wp:extent cx="5731510" cy="2649855"/>
+            <wp:effectExtent l="0" t="0" r="2540" b="0"/>
+            <wp:docPr id="17" name="Picture 17"/>
             <wp:cNvGraphicFramePr>
               <a:graphicFrameLocks xmlns:a="http://schemas.openxmlformats.org/drawingml/2006/main" noChangeAspect="1"/>
             </wp:cNvGraphicFramePr>
@@ -1720,7 +1947,7 @@
                   <pic:spPr>
                     <a:xfrm>
                       <a:off x="0" y="0"/>
-                      <a:ext cx="5731510" cy="3728720"/>
+                      <a:ext cx="5731510" cy="2649855"/>
                     </a:xfrm>
                     <a:prstGeom prst="rect">
                       <a:avLst/>
@@ -1739,77 +1966,22 @@
           <w:lang w:val="en-US"/>
         </w:rPr>
       </w:pPr>
-    </w:p>
-    <w:p>
-      <w:pPr>
-        <w:rPr>
-          <w:noProof/>
-        </w:rPr>
-      </w:pPr>
-      <w:r>
-        <w:rPr>
-          <w:noProof/>
-        </w:rPr>
-        <w:t xml:space="preserve">We had noticed during the exploration phase that </w:t>
-      </w:r>
-      <w:r>
-        <w:rPr>
-          <w:noProof/>
-        </w:rPr>
-        <w:t xml:space="preserve"> the ATO </w:t>
-      </w:r>
-      <w:r>
-        <w:rPr>
-          <w:noProof/>
-        </w:rPr>
-        <w:t xml:space="preserve">file (Source 3) </w:t>
-      </w:r>
-      <w:r>
-        <w:rPr>
-          <w:noProof/>
-        </w:rPr>
-        <w:t>was way too large for our purposes, with</w:t>
-      </w:r>
-      <w:r>
-        <w:rPr>
-          <w:noProof/>
-        </w:rPr>
-        <w:t xml:space="preserve"> 14</w:t>
-      </w:r>
-      <w:r>
-        <w:rPr>
-          <w:noProof/>
-        </w:rPr>
-        <w:t>8</w:t>
-      </w:r>
-      <w:r>
-        <w:rPr>
-          <w:noProof/>
-        </w:rPr>
-        <w:t xml:space="preserve"> columns, most of which are not relevant to our analysis</w:t>
-      </w:r>
-      <w:r>
-        <w:rPr>
-          <w:noProof/>
-        </w:rPr>
-        <w:t>:</w:t>
-      </w:r>
-    </w:p>
-    <w:p>
-      <w:pPr>
-        <w:rPr>
-          <w:lang w:val="en-US"/>
-        </w:rPr>
-      </w:pPr>
+      <w:r>
+        <w:rPr>
+          <w:lang w:val="en-US"/>
+        </w:rPr>
+        <w:lastRenderedPageBreak/>
+        <w:t>Additionally, we renamed columns and removed values for states other than VIC.</w:t>
+      </w:r>
       <w:r>
         <w:rPr>
           <w:noProof/>
         </w:rPr>
         <w:drawing>
-          <wp:inline distT="0" distB="0" distL="0" distR="0" wp14:anchorId="590308BA" wp14:editId="74CBDC1F">
-            <wp:extent cx="5731510" cy="3051175"/>
-            <wp:effectExtent l="0" t="0" r="2540" b="0"/>
-            <wp:docPr id="4" name="Picture 4"/>
+          <wp:inline distT="0" distB="0" distL="0" distR="0" wp14:anchorId="15837EBA" wp14:editId="297B0A9B">
+            <wp:extent cx="5731510" cy="3728720"/>
+            <wp:effectExtent l="0" t="0" r="2540" b="5080"/>
+            <wp:docPr id="18" name="Picture 18"/>
             <wp:cNvGraphicFramePr>
               <a:graphicFrameLocks xmlns:a="http://schemas.openxmlformats.org/drawingml/2006/main" noChangeAspect="1"/>
             </wp:cNvGraphicFramePr>
@@ -1829,7 +2001,7 @@
                   <pic:spPr>
                     <a:xfrm>
                       <a:off x="0" y="0"/>
-                      <a:ext cx="5731510" cy="3051175"/>
+                      <a:ext cx="5731510" cy="3728720"/>
                     </a:xfrm>
                     <a:prstGeom prst="rect">
                       <a:avLst/>
@@ -1845,67 +2017,80 @@
     <w:p>
       <w:pPr>
         <w:rPr>
-          <w:noProof/>
-        </w:rPr>
-      </w:pPr>
-      <w:r>
-        <w:rPr>
-          <w:noProof/>
-        </w:rPr>
-        <w:lastRenderedPageBreak/>
-        <w:t xml:space="preserve">We </w:t>
-      </w:r>
-      <w:r>
-        <w:rPr>
-          <w:noProof/>
-        </w:rPr>
-        <w:t>dropped</w:t>
-      </w:r>
-      <w:r>
-        <w:rPr>
-          <w:noProof/>
-        </w:rPr>
-        <w:t xml:space="preserve"> </w:t>
-      </w:r>
-      <w:r>
-        <w:rPr>
-          <w:noProof/>
-        </w:rPr>
-        <w:t xml:space="preserve">most of the </w:t>
-      </w:r>
-      <w:r>
-        <w:rPr>
-          <w:noProof/>
-        </w:rPr>
-        <w:t>columns to minimise resource</w:t>
-      </w:r>
-      <w:r>
-        <w:rPr>
-          <w:noProof/>
-        </w:rPr>
-        <w:t xml:space="preserve"> usage and renamed the remaining </w:t>
-      </w:r>
-      <w:r>
-        <w:rPr>
-          <w:noProof/>
-        </w:rPr>
-        <w:t>ones</w:t>
-      </w:r>
-      <w:r>
-        <w:rPr>
-          <w:noProof/>
-        </w:rPr>
-        <w:t xml:space="preserve"> using titles that are more convenient to manage:</w:t>
-      </w:r>
+          <w:lang w:val="en-US"/>
+        </w:rPr>
+      </w:pPr>
+    </w:p>
+    <w:p>
+      <w:pPr>
+        <w:rPr>
+          <w:noProof/>
+        </w:rPr>
+      </w:pPr>
+      <w:r>
+        <w:rPr>
+          <w:noProof/>
+        </w:rPr>
+        <w:t xml:space="preserve">We had noticed during the exploration phase that </w:t>
+      </w:r>
+      <w:r>
+        <w:rPr>
+          <w:noProof/>
+        </w:rPr>
+        <w:t xml:space="preserve"> the ATO </w:t>
+      </w:r>
+      <w:r>
+        <w:rPr>
+          <w:noProof/>
+        </w:rPr>
+        <w:t xml:space="preserve">file (Source 3) </w:t>
+      </w:r>
+      <w:r>
+        <w:rPr>
+          <w:noProof/>
+        </w:rPr>
+        <w:t>was way too large for our purposes, with</w:t>
+      </w:r>
+      <w:r>
+        <w:rPr>
+          <w:noProof/>
+        </w:rPr>
+        <w:t xml:space="preserve"> 14</w:t>
+      </w:r>
+      <w:r>
+        <w:rPr>
+          <w:noProof/>
+        </w:rPr>
+        <w:t>8</w:t>
+      </w:r>
+      <w:r>
+        <w:rPr>
+          <w:noProof/>
+        </w:rPr>
+        <w:t xml:space="preserve"> columns, most of which are not relevant to our analysis</w:t>
+      </w:r>
+      <w:r>
+        <w:rPr>
+          <w:noProof/>
+        </w:rPr>
+        <w:t>:</w:t>
+      </w:r>
+    </w:p>
+    <w:p>
+      <w:pPr>
+        <w:rPr>
+          <w:lang w:val="en-US"/>
+        </w:rPr>
+      </w:pPr>
       <w:r>
         <w:rPr>
           <w:noProof/>
         </w:rPr>
         <w:drawing>
-          <wp:inline distT="0" distB="0" distL="0" distR="0" wp14:anchorId="359F62AC" wp14:editId="70B5AB09">
-            <wp:extent cx="5731510" cy="2946400"/>
-            <wp:effectExtent l="0" t="0" r="2540" b="6350"/>
-            <wp:docPr id="16" name="Picture 16"/>
+          <wp:inline distT="0" distB="0" distL="0" distR="0" wp14:anchorId="590308BA" wp14:editId="74CBDC1F">
+            <wp:extent cx="5731510" cy="3051175"/>
+            <wp:effectExtent l="0" t="0" r="2540" b="0"/>
+            <wp:docPr id="4" name="Picture 4"/>
             <wp:cNvGraphicFramePr>
               <a:graphicFrameLocks xmlns:a="http://schemas.openxmlformats.org/drawingml/2006/main" noChangeAspect="1"/>
             </wp:cNvGraphicFramePr>
@@ -1925,7 +2110,7 @@
                   <pic:spPr>
                     <a:xfrm>
                       <a:off x="0" y="0"/>
-                      <a:ext cx="5731510" cy="2946400"/>
+                      <a:ext cx="5731510" cy="3051175"/>
                     </a:xfrm>
                     <a:prstGeom prst="rect">
                       <a:avLst/>
@@ -1941,18 +2126,67 @@
     <w:p>
       <w:pPr>
         <w:rPr>
-          <w:lang w:val="en-US"/>
-        </w:rPr>
-      </w:pPr>
+          <w:noProof/>
+        </w:rPr>
+      </w:pPr>
+      <w:r>
+        <w:rPr>
+          <w:noProof/>
+        </w:rPr>
+        <w:lastRenderedPageBreak/>
+        <w:t xml:space="preserve">We </w:t>
+      </w:r>
+      <w:r>
+        <w:rPr>
+          <w:noProof/>
+        </w:rPr>
+        <w:t>dropped</w:t>
+      </w:r>
+      <w:r>
+        <w:rPr>
+          <w:noProof/>
+        </w:rPr>
+        <w:t xml:space="preserve"> </w:t>
+      </w:r>
+      <w:r>
+        <w:rPr>
+          <w:noProof/>
+        </w:rPr>
+        <w:t xml:space="preserve">most of the </w:t>
+      </w:r>
+      <w:r>
+        <w:rPr>
+          <w:noProof/>
+        </w:rPr>
+        <w:t>columns to minimise resource</w:t>
+      </w:r>
+      <w:r>
+        <w:rPr>
+          <w:noProof/>
+        </w:rPr>
+        <w:t xml:space="preserve"> usage and renamed the remaining </w:t>
+      </w:r>
+      <w:r>
+        <w:rPr>
+          <w:noProof/>
+        </w:rPr>
+        <w:t>ones</w:t>
+      </w:r>
+      <w:r>
+        <w:rPr>
+          <w:noProof/>
+        </w:rPr>
+        <w:t xml:space="preserve"> using titles that are more convenient to manage:</w:t>
+      </w:r>
       <w:r>
         <w:rPr>
           <w:noProof/>
         </w:rPr>
         <w:drawing>
-          <wp:inline distT="0" distB="0" distL="0" distR="0" wp14:anchorId="0DD623C7" wp14:editId="38634089">
-            <wp:extent cx="5731510" cy="2286635"/>
-            <wp:effectExtent l="0" t="0" r="2540" b="0"/>
-            <wp:docPr id="5" name="Picture 5"/>
+          <wp:inline distT="0" distB="0" distL="0" distR="0" wp14:anchorId="359F62AC" wp14:editId="70B5AB09">
+            <wp:extent cx="5731510" cy="2946400"/>
+            <wp:effectExtent l="0" t="0" r="2540" b="6350"/>
+            <wp:docPr id="16" name="Picture 16"/>
             <wp:cNvGraphicFramePr>
               <a:graphicFrameLocks xmlns:a="http://schemas.openxmlformats.org/drawingml/2006/main" noChangeAspect="1"/>
             </wp:cNvGraphicFramePr>
@@ -1972,7 +2206,7 @@
                   <pic:spPr>
                     <a:xfrm>
                       <a:off x="0" y="0"/>
-                      <a:ext cx="5731510" cy="2286635"/>
+                      <a:ext cx="5731510" cy="2946400"/>
                     </a:xfrm>
                     <a:prstGeom prst="rect">
                       <a:avLst/>
@@ -1988,101 +2222,6 @@
     <w:p>
       <w:pPr>
         <w:rPr>
-          <w:noProof/>
-        </w:rPr>
-      </w:pPr>
-    </w:p>
-    <w:p>
-      <w:pPr>
-        <w:rPr>
-          <w:noProof/>
-        </w:rPr>
-      </w:pPr>
-      <w:r>
-        <w:rPr>
-          <w:noProof/>
-        </w:rPr>
-        <w:t>Have finalise these transformations, we began working on the next step of this project: creating the framework to load the database using PostgreSQL.</w:t>
-      </w:r>
-    </w:p>
-    <w:p>
-      <w:pPr>
-        <w:rPr>
-          <w:noProof/>
-        </w:rPr>
-      </w:pPr>
-      <w:r>
-        <w:rPr>
-          <w:noProof/>
-        </w:rPr>
-        <w:t>LOADIN</w:t>
-      </w:r>
-      <w:r>
-        <w:rPr>
-          <w:noProof/>
-        </w:rPr>
-        <w:t>G</w:t>
-      </w:r>
-    </w:p>
-    <w:p>
-      <w:pPr>
-        <w:rPr>
-          <w:noProof/>
-        </w:rPr>
-      </w:pPr>
-    </w:p>
-    <w:p>
-      <w:pPr>
-        <w:rPr>
-          <w:noProof/>
-        </w:rPr>
-      </w:pPr>
-    </w:p>
-    <w:p>
-      <w:pPr>
-        <w:rPr>
-          <w:noProof/>
-        </w:rPr>
-      </w:pPr>
-    </w:p>
-    <w:p>
-      <w:pPr>
-        <w:rPr>
-          <w:noProof/>
-        </w:rPr>
-      </w:pPr>
-    </w:p>
-    <w:p>
-      <w:pPr>
-        <w:rPr>
-          <w:noProof/>
-        </w:rPr>
-      </w:pPr>
-    </w:p>
-    <w:p>
-      <w:pPr>
-        <w:rPr>
-          <w:noProof/>
-        </w:rPr>
-      </w:pPr>
-    </w:p>
-    <w:p>
-      <w:pPr>
-        <w:rPr>
-          <w:noProof/>
-        </w:rPr>
-      </w:pPr>
-    </w:p>
-    <w:p>
-      <w:pPr>
-        <w:rPr>
-          <w:noProof/>
-        </w:rPr>
-      </w:pPr>
-    </w:p>
-    <w:p>
-      <w:pPr>
-        <w:rPr>
           <w:lang w:val="en-US"/>
         </w:rPr>
       </w:pPr>
@@ -2091,10 +2230,10 @@
           <w:noProof/>
         </w:rPr>
         <w:drawing>
-          <wp:inline distT="0" distB="0" distL="0" distR="0" wp14:anchorId="0EDFCFAB" wp14:editId="411440FA">
-            <wp:extent cx="5731510" cy="4139565"/>
+          <wp:inline distT="0" distB="0" distL="0" distR="0" wp14:anchorId="0DD623C7" wp14:editId="38634089">
+            <wp:extent cx="5731510" cy="2286635"/>
             <wp:effectExtent l="0" t="0" r="2540" b="0"/>
-            <wp:docPr id="6" name="Picture 6"/>
+            <wp:docPr id="5" name="Picture 5"/>
             <wp:cNvGraphicFramePr>
               <a:graphicFrameLocks xmlns:a="http://schemas.openxmlformats.org/drawingml/2006/main" noChangeAspect="1"/>
             </wp:cNvGraphicFramePr>
@@ -2114,7 +2253,7 @@
                   <pic:spPr>
                     <a:xfrm>
                       <a:off x="0" y="0"/>
-                      <a:ext cx="5731510" cy="4139565"/>
+                      <a:ext cx="5731510" cy="2286635"/>
                     </a:xfrm>
                     <a:prstGeom prst="rect">
                       <a:avLst/>
@@ -2130,6 +2269,375 @@
     <w:p>
       <w:pPr>
         <w:rPr>
+          <w:noProof/>
+        </w:rPr>
+      </w:pPr>
+    </w:p>
+    <w:p>
+      <w:pPr>
+        <w:rPr>
+          <w:noProof/>
+        </w:rPr>
+      </w:pPr>
+      <w:r>
+        <w:rPr>
+          <w:noProof/>
+        </w:rPr>
+        <w:t>Data Source 4 was included at a second stage by suggestion of one of the TA’s to achiev</w:t>
+      </w:r>
+      <w:r>
+        <w:rPr>
+          <w:noProof/>
+        </w:rPr>
+        <w:t>e</w:t>
+      </w:r>
+      <w:r>
+        <w:rPr>
+          <w:noProof/>
+        </w:rPr>
+        <w:t xml:space="preserve"> a double purpose: </w:t>
+      </w:r>
+      <w:r>
+        <w:rPr>
+          <w:noProof/>
+        </w:rPr>
+        <w:t xml:space="preserve">display knowledge </w:t>
+      </w:r>
+      <w:r>
+        <w:rPr>
+          <w:noProof/>
+        </w:rPr>
+        <w:t xml:space="preserve">by </w:t>
+      </w:r>
+      <w:r>
+        <w:rPr>
+          <w:noProof/>
+        </w:rPr>
+        <w:t>matching tables using a many-to-one relationship, while providing information that could be useful for people or entities that decide to pick up this database for future use.</w:t>
+      </w:r>
+    </w:p>
+    <w:p>
+      <w:pPr>
+        <w:rPr>
+          <w:noProof/>
+        </w:rPr>
+      </w:pPr>
+      <w:r>
+        <w:rPr>
+          <w:noProof/>
+        </w:rPr>
+        <w:t>We decided to include the list and usmmarise the number of registered charities in each postcode, in the belief that this can help give a rough idea of how much charitable activity is already taking place in the area. This data is actually quite extensive, including areas of concern for each charity.</w:t>
+      </w:r>
+    </w:p>
+    <w:p>
+      <w:pPr>
+        <w:rPr>
+          <w:noProof/>
+        </w:rPr>
+      </w:pPr>
+    </w:p>
+    <w:p>
+      <w:pPr>
+        <w:rPr>
+          <w:noProof/>
+        </w:rPr>
+      </w:pPr>
+    </w:p>
+    <w:p>
+      <w:pPr>
+        <w:rPr>
+          <w:noProof/>
+        </w:rPr>
+      </w:pPr>
+    </w:p>
+    <w:p>
+      <w:pPr>
+        <w:rPr>
+          <w:noProof/>
+        </w:rPr>
+      </w:pPr>
+    </w:p>
+    <w:p>
+      <w:pPr>
+        <w:rPr>
+          <w:noProof/>
+        </w:rPr>
+      </w:pPr>
+    </w:p>
+    <w:p>
+      <w:pPr>
+        <w:rPr>
+          <w:noProof/>
+        </w:rPr>
+      </w:pPr>
+      <w:r>
+        <w:rPr>
+          <w:noProof/>
+        </w:rPr>
+        <w:t>Have finalise</w:t>
+      </w:r>
+      <w:r>
+        <w:rPr>
+          <w:noProof/>
+        </w:rPr>
+        <w:t>d</w:t>
+      </w:r>
+      <w:r>
+        <w:rPr>
+          <w:noProof/>
+        </w:rPr>
+        <w:t xml:space="preserve"> these transformations, we began working on the next step of this project: creating the framework to load the database using PostgreSQL.</w:t>
+      </w:r>
+    </w:p>
+    <w:p>
+      <w:pPr>
+        <w:rPr>
+          <w:noProof/>
+        </w:rPr>
+      </w:pPr>
+    </w:p>
+    <w:p>
+      <w:pPr>
+        <w:rPr>
+          <w:lang w:val="en-US"/>
+        </w:rPr>
+      </w:pPr>
+      <w:r>
+        <w:rPr>
+          <w:lang w:val="en-US"/>
+        </w:rPr>
+        <w:t xml:space="preserve"> </w:t>
+      </w:r>
+      <w:r>
+        <w:rPr>
+          <w:lang w:val="en-US"/>
+        </w:rPr>
+        <w:t>With this, the data is prepped and we are ready to load these datasets into a database and start working on our calculations.</w:t>
+      </w:r>
+    </w:p>
+    <w:p>
+      <w:pPr>
+        <w:rPr>
+          <w:noProof/>
+        </w:rPr>
+      </w:pPr>
+    </w:p>
+    <w:p>
+      <w:pPr>
+        <w:rPr>
+          <w:b/>
+          <w:bCs/>
+          <w:noProof/>
+        </w:rPr>
+      </w:pPr>
+      <w:r>
+        <w:rPr>
+          <w:b/>
+          <w:bCs/>
+          <w:noProof/>
+        </w:rPr>
+        <w:t>LOADIN</w:t>
+      </w:r>
+      <w:r>
+        <w:rPr>
+          <w:b/>
+          <w:bCs/>
+          <w:noProof/>
+        </w:rPr>
+        <w:t>G</w:t>
+      </w:r>
+    </w:p>
+    <w:p>
+      <w:pPr>
+        <w:rPr>
+          <w:noProof/>
+        </w:rPr>
+      </w:pPr>
+      <w:r>
+        <w:rPr>
+          <w:noProof/>
+        </w:rPr>
+        <w:t xml:space="preserve">Our first step was developing a clear idea of what our final databse would look like. To achieve that, we put together a diagram, that </w:t>
+      </w:r>
+    </w:p>
+    <w:p>
+      <w:pPr>
+        <w:rPr>
+          <w:noProof/>
+        </w:rPr>
+      </w:pPr>
+      <w:r>
+        <w:rPr>
+          <w:noProof/>
+        </w:rPr>
+        <w:drawing>
+          <wp:inline distT="0" distB="0" distL="0" distR="0" wp14:anchorId="478EC81D" wp14:editId="77F62C06">
+            <wp:extent cx="5731510" cy="2953385"/>
+            <wp:effectExtent l="0" t="0" r="2540" b="0"/>
+            <wp:docPr id="7" name="Picture 7"/>
+            <wp:cNvGraphicFramePr>
+              <a:graphicFrameLocks xmlns:a="http://schemas.openxmlformats.org/drawingml/2006/main" noChangeAspect="1"/>
+            </wp:cNvGraphicFramePr>
+            <a:graphic xmlns:a="http://schemas.openxmlformats.org/drawingml/2006/main">
+              <a:graphicData uri="http://schemas.openxmlformats.org/drawingml/2006/picture">
+                <pic:pic xmlns:pic="http://schemas.openxmlformats.org/drawingml/2006/picture">
+                  <pic:nvPicPr>
+                    <pic:cNvPr id="1" name=""/>
+                    <pic:cNvPicPr/>
+                  </pic:nvPicPr>
+                  <pic:blipFill>
+                    <a:blip r:embed="rId31"/>
+                    <a:stretch>
+                      <a:fillRect/>
+                    </a:stretch>
+                  </pic:blipFill>
+                  <pic:spPr>
+                    <a:xfrm>
+                      <a:off x="0" y="0"/>
+                      <a:ext cx="5731510" cy="2953385"/>
+                    </a:xfrm>
+                    <a:prstGeom prst="rect">
+                      <a:avLst/>
+                    </a:prstGeom>
+                  </pic:spPr>
+                </pic:pic>
+              </a:graphicData>
+            </a:graphic>
+          </wp:inline>
+        </w:drawing>
+      </w:r>
+    </w:p>
+    <w:p>
+      <w:pPr>
+        <w:rPr>
+          <w:noProof/>
+        </w:rPr>
+      </w:pPr>
+      <w:r>
+        <w:rPr>
+          <w:noProof/>
+        </w:rPr>
+        <w:lastRenderedPageBreak/>
+        <w:drawing>
+          <wp:inline distT="0" distB="0" distL="0" distR="0" wp14:anchorId="6BFA8B49" wp14:editId="6E2A72ED">
+            <wp:extent cx="2914650" cy="3363058"/>
+            <wp:effectExtent l="0" t="0" r="0" b="8890"/>
+            <wp:docPr id="20" name="Picture 20"/>
+            <wp:cNvGraphicFramePr>
+              <a:graphicFrameLocks xmlns:a="http://schemas.openxmlformats.org/drawingml/2006/main" noChangeAspect="1"/>
+            </wp:cNvGraphicFramePr>
+            <a:graphic xmlns:a="http://schemas.openxmlformats.org/drawingml/2006/main">
+              <a:graphicData uri="http://schemas.openxmlformats.org/drawingml/2006/picture">
+                <pic:pic xmlns:pic="http://schemas.openxmlformats.org/drawingml/2006/picture">
+                  <pic:nvPicPr>
+                    <pic:cNvPr id="1" name=""/>
+                    <pic:cNvPicPr/>
+                  </pic:nvPicPr>
+                  <pic:blipFill>
+                    <a:blip r:embed="rId32"/>
+                    <a:stretch>
+                      <a:fillRect/>
+                    </a:stretch>
+                  </pic:blipFill>
+                  <pic:spPr>
+                    <a:xfrm>
+                      <a:off x="0" y="0"/>
+                      <a:ext cx="2926442" cy="3376664"/>
+                    </a:xfrm>
+                    <a:prstGeom prst="rect">
+                      <a:avLst/>
+                    </a:prstGeom>
+                  </pic:spPr>
+                </pic:pic>
+              </a:graphicData>
+            </a:graphic>
+          </wp:inline>
+        </w:drawing>
+      </w:r>
+      <w:r>
+        <w:rPr>
+          <w:noProof/>
+        </w:rPr>
+        <w:drawing>
+          <wp:inline distT="0" distB="0" distL="0" distR="0" wp14:anchorId="2542272E" wp14:editId="0C38210B">
+            <wp:extent cx="2527456" cy="3324225"/>
+            <wp:effectExtent l="0" t="0" r="6350" b="0"/>
+            <wp:docPr id="21" name="Picture 21"/>
+            <wp:cNvGraphicFramePr>
+              <a:graphicFrameLocks xmlns:a="http://schemas.openxmlformats.org/drawingml/2006/main" noChangeAspect="1"/>
+            </wp:cNvGraphicFramePr>
+            <a:graphic xmlns:a="http://schemas.openxmlformats.org/drawingml/2006/main">
+              <a:graphicData uri="http://schemas.openxmlformats.org/drawingml/2006/picture">
+                <pic:pic xmlns:pic="http://schemas.openxmlformats.org/drawingml/2006/picture">
+                  <pic:nvPicPr>
+                    <pic:cNvPr id="1" name=""/>
+                    <pic:cNvPicPr/>
+                  </pic:nvPicPr>
+                  <pic:blipFill>
+                    <a:blip r:embed="rId33"/>
+                    <a:stretch>
+                      <a:fillRect/>
+                    </a:stretch>
+                  </pic:blipFill>
+                  <pic:spPr>
+                    <a:xfrm>
+                      <a:off x="0" y="0"/>
+                      <a:ext cx="2535546" cy="3334866"/>
+                    </a:xfrm>
+                    <a:prstGeom prst="rect">
+                      <a:avLst/>
+                    </a:prstGeom>
+                  </pic:spPr>
+                </pic:pic>
+              </a:graphicData>
+            </a:graphic>
+          </wp:inline>
+        </w:drawing>
+      </w:r>
+    </w:p>
+    <w:p>
+      <w:pPr>
+        <w:rPr>
+          <w:noProof/>
+        </w:rPr>
+      </w:pPr>
+    </w:p>
+    <w:p>
+      <w:pPr>
+        <w:rPr>
+          <w:noProof/>
+        </w:rPr>
+      </w:pPr>
+    </w:p>
+    <w:p>
+      <w:pPr>
+        <w:rPr>
+          <w:noProof/>
+        </w:rPr>
+      </w:pPr>
+    </w:p>
+    <w:p>
+      <w:pPr>
+        <w:rPr>
+          <w:lang w:val="en-US"/>
+        </w:rPr>
+      </w:pPr>
+      <w:r>
+        <w:rPr>
+          <w:lang w:val="en-US"/>
+        </w:rPr>
+        <w:t xml:space="preserve">Based on this </w:t>
+      </w:r>
+      <w:r>
+        <w:rPr>
+          <w:lang w:val="en-US"/>
+        </w:rPr>
+        <w:t>diagram, we put together a scheme that details the tables that will contain our information:</w:t>
+      </w:r>
+    </w:p>
+    <w:p>
+      <w:pPr>
+        <w:rPr>
           <w:color w:val="FF0000"/>
           <w:lang w:val="en-US"/>
         </w:rPr>
@@ -2148,41 +2656,487 @@
           <w:highlight w:val="yellow"/>
           <w:lang w:val="en-US"/>
         </w:rPr>
-        <w:t>ADD PROCESS ON IMMIGRATION INFORMATION IF IMPLEMENTED</w:t>
-      </w:r>
-    </w:p>
-    <w:p>
-      <w:pPr>
-        <w:rPr>
-          <w:lang w:val="en-US"/>
-        </w:rPr>
-      </w:pPr>
-    </w:p>
-    <w:p>
-      <w:pPr>
-        <w:rPr>
-          <w:lang w:val="en-US"/>
-        </w:rPr>
-      </w:pPr>
-    </w:p>
-    <w:p>
-      <w:pPr>
-        <w:rPr>
-          <w:lang w:val="en-US"/>
-        </w:rPr>
-      </w:pPr>
-      <w:r>
-        <w:rPr>
-          <w:lang w:val="en-US"/>
-        </w:rPr>
-        <w:t xml:space="preserve">With this, </w:t>
-      </w:r>
-      <w:r>
-        <w:rPr>
-          <w:lang w:val="en-US"/>
-        </w:rPr>
-        <w:t>the data is prepped and we are ready to load these datasets into a database and start working on our calculations.</w:t>
-      </w:r>
+        <w:t>SCREENSHOT OF SCHEMA CODE</w:t>
+      </w:r>
+    </w:p>
+    <w:p>
+      <w:pPr>
+        <w:rPr>
+          <w:color w:val="FF0000"/>
+          <w:lang w:val="en-US"/>
+        </w:rPr>
+      </w:pPr>
+    </w:p>
+    <w:p>
+      <w:pPr>
+        <w:rPr>
+          <w:lang w:val="en-US"/>
+        </w:rPr>
+      </w:pPr>
+    </w:p>
+    <w:p>
+      <w:pPr>
+        <w:rPr>
+          <w:lang w:val="en-US"/>
+        </w:rPr>
+      </w:pPr>
+      <w:r>
+        <w:rPr>
+          <w:lang w:val="en-US"/>
+        </w:rPr>
+        <w:t xml:space="preserve">We afterwards joined the relevant tables, and applied the calculations (donations per capita, generosity, country/metro, </w:t>
+      </w:r>
+      <w:proofErr w:type="spellStart"/>
+      <w:r>
+        <w:rPr>
+          <w:lang w:val="en-US"/>
+        </w:rPr>
+        <w:t>etc</w:t>
+      </w:r>
+      <w:proofErr w:type="spellEnd"/>
+      <w:r>
+        <w:rPr>
+          <w:lang w:val="en-US"/>
+        </w:rPr>
+        <w:t>).</w:t>
+      </w:r>
+    </w:p>
+    <w:p>
+      <w:pPr>
+        <w:rPr>
+          <w:noProof/>
+        </w:rPr>
+      </w:pPr>
+      <w:r>
+        <w:rPr>
+          <w:noProof/>
+        </w:rPr>
+        <w:lastRenderedPageBreak/>
+        <w:drawing>
+          <wp:inline distT="0" distB="0" distL="0" distR="0" wp14:anchorId="3B05593F" wp14:editId="557DBF3A">
+            <wp:extent cx="5731510" cy="464820"/>
+            <wp:effectExtent l="0" t="0" r="2540" b="0"/>
+            <wp:docPr id="22" name="Picture 22"/>
+            <wp:cNvGraphicFramePr>
+              <a:graphicFrameLocks xmlns:a="http://schemas.openxmlformats.org/drawingml/2006/main" noChangeAspect="1"/>
+            </wp:cNvGraphicFramePr>
+            <a:graphic xmlns:a="http://schemas.openxmlformats.org/drawingml/2006/main">
+              <a:graphicData uri="http://schemas.openxmlformats.org/drawingml/2006/picture">
+                <pic:pic xmlns:pic="http://schemas.openxmlformats.org/drawingml/2006/picture">
+                  <pic:nvPicPr>
+                    <pic:cNvPr id="22" name="Picture 22"/>
+                    <pic:cNvPicPr/>
+                  </pic:nvPicPr>
+                  <pic:blipFill>
+                    <a:blip r:embed="rId34">
+                      <a:extLst>
+                        <a:ext uri="{28A0092B-C50C-407E-A947-70E740481C1C}">
+                          <a14:useLocalDpi xmlns:a14="http://schemas.microsoft.com/office/drawing/2010/main" val="0"/>
+                        </a:ext>
+                      </a:extLst>
+                    </a:blip>
+                    <a:stretch>
+                      <a:fillRect/>
+                    </a:stretch>
+                  </pic:blipFill>
+                  <pic:spPr>
+                    <a:xfrm>
+                      <a:off x="0" y="0"/>
+                      <a:ext cx="5731510" cy="464820"/>
+                    </a:xfrm>
+                    <a:prstGeom prst="rect">
+                      <a:avLst/>
+                    </a:prstGeom>
+                  </pic:spPr>
+                </pic:pic>
+              </a:graphicData>
+            </a:graphic>
+          </wp:inline>
+        </w:drawing>
+      </w:r>
+      <w:r>
+        <w:rPr>
+          <w:noProof/>
+        </w:rPr>
+        <w:drawing>
+          <wp:inline distT="0" distB="0" distL="0" distR="0" wp14:anchorId="16229836" wp14:editId="57A66FA8">
+            <wp:extent cx="5245370" cy="2425825"/>
+            <wp:effectExtent l="0" t="0" r="0" b="0"/>
+            <wp:docPr id="23" name="Picture 23"/>
+            <wp:cNvGraphicFramePr>
+              <a:graphicFrameLocks xmlns:a="http://schemas.openxmlformats.org/drawingml/2006/main" noChangeAspect="1"/>
+            </wp:cNvGraphicFramePr>
+            <a:graphic xmlns:a="http://schemas.openxmlformats.org/drawingml/2006/main">
+              <a:graphicData uri="http://schemas.openxmlformats.org/drawingml/2006/picture">
+                <pic:pic xmlns:pic="http://schemas.openxmlformats.org/drawingml/2006/picture">
+                  <pic:nvPicPr>
+                    <pic:cNvPr id="23" name="Picture 23"/>
+                    <pic:cNvPicPr/>
+                  </pic:nvPicPr>
+                  <pic:blipFill>
+                    <a:blip r:embed="rId35">
+                      <a:extLst>
+                        <a:ext uri="{28A0092B-C50C-407E-A947-70E740481C1C}">
+                          <a14:useLocalDpi xmlns:a14="http://schemas.microsoft.com/office/drawing/2010/main" val="0"/>
+                        </a:ext>
+                      </a:extLst>
+                    </a:blip>
+                    <a:stretch>
+                      <a:fillRect/>
+                    </a:stretch>
+                  </pic:blipFill>
+                  <pic:spPr>
+                    <a:xfrm>
+                      <a:off x="0" y="0"/>
+                      <a:ext cx="5245370" cy="2425825"/>
+                    </a:xfrm>
+                    <a:prstGeom prst="rect">
+                      <a:avLst/>
+                    </a:prstGeom>
+                  </pic:spPr>
+                </pic:pic>
+              </a:graphicData>
+            </a:graphic>
+          </wp:inline>
+        </w:drawing>
+      </w:r>
+      <w:r>
+        <w:rPr>
+          <w:noProof/>
+        </w:rPr>
+        <w:drawing>
+          <wp:inline distT="0" distB="0" distL="0" distR="0" wp14:anchorId="3CBDEF2A" wp14:editId="541E0463">
+            <wp:extent cx="3816546" cy="1898748"/>
+            <wp:effectExtent l="0" t="0" r="0" b="6350"/>
+            <wp:docPr id="24" name="Picture 24"/>
+            <wp:cNvGraphicFramePr>
+              <a:graphicFrameLocks xmlns:a="http://schemas.openxmlformats.org/drawingml/2006/main" noChangeAspect="1"/>
+            </wp:cNvGraphicFramePr>
+            <a:graphic xmlns:a="http://schemas.openxmlformats.org/drawingml/2006/main">
+              <a:graphicData uri="http://schemas.openxmlformats.org/drawingml/2006/picture">
+                <pic:pic xmlns:pic="http://schemas.openxmlformats.org/drawingml/2006/picture">
+                  <pic:nvPicPr>
+                    <pic:cNvPr id="24" name="Picture 24"/>
+                    <pic:cNvPicPr/>
+                  </pic:nvPicPr>
+                  <pic:blipFill>
+                    <a:blip r:embed="rId36">
+                      <a:extLst>
+                        <a:ext uri="{28A0092B-C50C-407E-A947-70E740481C1C}">
+                          <a14:useLocalDpi xmlns:a14="http://schemas.microsoft.com/office/drawing/2010/main" val="0"/>
+                        </a:ext>
+                      </a:extLst>
+                    </a:blip>
+                    <a:stretch>
+                      <a:fillRect/>
+                    </a:stretch>
+                  </pic:blipFill>
+                  <pic:spPr>
+                    <a:xfrm>
+                      <a:off x="0" y="0"/>
+                      <a:ext cx="3816546" cy="1898748"/>
+                    </a:xfrm>
+                    <a:prstGeom prst="rect">
+                      <a:avLst/>
+                    </a:prstGeom>
+                  </pic:spPr>
+                </pic:pic>
+              </a:graphicData>
+            </a:graphic>
+          </wp:inline>
+        </w:drawing>
+      </w:r>
+      <w:r>
+        <w:rPr>
+          <w:noProof/>
+        </w:rPr>
+        <w:drawing>
+          <wp:inline distT="0" distB="0" distL="0" distR="0" wp14:anchorId="589C4EA5" wp14:editId="42547504">
+            <wp:extent cx="5731510" cy="2272030"/>
+            <wp:effectExtent l="0" t="0" r="2540" b="0"/>
+            <wp:docPr id="25" name="Picture 25"/>
+            <wp:cNvGraphicFramePr>
+              <a:graphicFrameLocks xmlns:a="http://schemas.openxmlformats.org/drawingml/2006/main" noChangeAspect="1"/>
+            </wp:cNvGraphicFramePr>
+            <a:graphic xmlns:a="http://schemas.openxmlformats.org/drawingml/2006/main">
+              <a:graphicData uri="http://schemas.openxmlformats.org/drawingml/2006/picture">
+                <pic:pic xmlns:pic="http://schemas.openxmlformats.org/drawingml/2006/picture">
+                  <pic:nvPicPr>
+                    <pic:cNvPr id="25" name="Picture 25"/>
+                    <pic:cNvPicPr/>
+                  </pic:nvPicPr>
+                  <pic:blipFill>
+                    <a:blip r:embed="rId37">
+                      <a:extLst>
+                        <a:ext uri="{28A0092B-C50C-407E-A947-70E740481C1C}">
+                          <a14:useLocalDpi xmlns:a14="http://schemas.microsoft.com/office/drawing/2010/main" val="0"/>
+                        </a:ext>
+                      </a:extLst>
+                    </a:blip>
+                    <a:stretch>
+                      <a:fillRect/>
+                    </a:stretch>
+                  </pic:blipFill>
+                  <pic:spPr>
+                    <a:xfrm>
+                      <a:off x="0" y="0"/>
+                      <a:ext cx="5731510" cy="2272030"/>
+                    </a:xfrm>
+                    <a:prstGeom prst="rect">
+                      <a:avLst/>
+                    </a:prstGeom>
+                  </pic:spPr>
+                </pic:pic>
+              </a:graphicData>
+            </a:graphic>
+          </wp:inline>
+        </w:drawing>
+      </w:r>
+      <w:r>
+        <w:rPr>
+          <w:noProof/>
+        </w:rPr>
+        <w:drawing>
+          <wp:inline distT="0" distB="0" distL="0" distR="0" wp14:anchorId="61692B92" wp14:editId="2598AB9F">
+            <wp:extent cx="5731510" cy="1563370"/>
+            <wp:effectExtent l="0" t="0" r="2540" b="0"/>
+            <wp:docPr id="26" name="Picture 26"/>
+            <wp:cNvGraphicFramePr>
+              <a:graphicFrameLocks xmlns:a="http://schemas.openxmlformats.org/drawingml/2006/main" noChangeAspect="1"/>
+            </wp:cNvGraphicFramePr>
+            <a:graphic xmlns:a="http://schemas.openxmlformats.org/drawingml/2006/main">
+              <a:graphicData uri="http://schemas.openxmlformats.org/drawingml/2006/picture">
+                <pic:pic xmlns:pic="http://schemas.openxmlformats.org/drawingml/2006/picture">
+                  <pic:nvPicPr>
+                    <pic:cNvPr id="26" name="Picture 26"/>
+                    <pic:cNvPicPr/>
+                  </pic:nvPicPr>
+                  <pic:blipFill>
+                    <a:blip r:embed="rId38">
+                      <a:extLst>
+                        <a:ext uri="{28A0092B-C50C-407E-A947-70E740481C1C}">
+                          <a14:useLocalDpi xmlns:a14="http://schemas.microsoft.com/office/drawing/2010/main" val="0"/>
+                        </a:ext>
+                      </a:extLst>
+                    </a:blip>
+                    <a:stretch>
+                      <a:fillRect/>
+                    </a:stretch>
+                  </pic:blipFill>
+                  <pic:spPr>
+                    <a:xfrm>
+                      <a:off x="0" y="0"/>
+                      <a:ext cx="5731510" cy="1563370"/>
+                    </a:xfrm>
+                    <a:prstGeom prst="rect">
+                      <a:avLst/>
+                    </a:prstGeom>
+                  </pic:spPr>
+                </pic:pic>
+              </a:graphicData>
+            </a:graphic>
+          </wp:inline>
+        </w:drawing>
+      </w:r>
+      <w:r>
+        <w:rPr>
+          <w:noProof/>
+        </w:rPr>
+        <w:lastRenderedPageBreak/>
+        <w:drawing>
+          <wp:inline distT="0" distB="0" distL="0" distR="0" wp14:anchorId="321D99C6" wp14:editId="366AC256">
+            <wp:extent cx="5731510" cy="1461135"/>
+            <wp:effectExtent l="0" t="0" r="2540" b="5715"/>
+            <wp:docPr id="27" name="Picture 27"/>
+            <wp:cNvGraphicFramePr>
+              <a:graphicFrameLocks xmlns:a="http://schemas.openxmlformats.org/drawingml/2006/main" noChangeAspect="1"/>
+            </wp:cNvGraphicFramePr>
+            <a:graphic xmlns:a="http://schemas.openxmlformats.org/drawingml/2006/main">
+              <a:graphicData uri="http://schemas.openxmlformats.org/drawingml/2006/picture">
+                <pic:pic xmlns:pic="http://schemas.openxmlformats.org/drawingml/2006/picture">
+                  <pic:nvPicPr>
+                    <pic:cNvPr id="27" name="Picture 27"/>
+                    <pic:cNvPicPr/>
+                  </pic:nvPicPr>
+                  <pic:blipFill>
+                    <a:blip r:embed="rId39">
+                      <a:extLst>
+                        <a:ext uri="{28A0092B-C50C-407E-A947-70E740481C1C}">
+                          <a14:useLocalDpi xmlns:a14="http://schemas.microsoft.com/office/drawing/2010/main" val="0"/>
+                        </a:ext>
+                      </a:extLst>
+                    </a:blip>
+                    <a:stretch>
+                      <a:fillRect/>
+                    </a:stretch>
+                  </pic:blipFill>
+                  <pic:spPr>
+                    <a:xfrm>
+                      <a:off x="0" y="0"/>
+                      <a:ext cx="5731510" cy="1461135"/>
+                    </a:xfrm>
+                    <a:prstGeom prst="rect">
+                      <a:avLst/>
+                    </a:prstGeom>
+                  </pic:spPr>
+                </pic:pic>
+              </a:graphicData>
+            </a:graphic>
+          </wp:inline>
+        </w:drawing>
+      </w:r>
+      <w:r>
+        <w:rPr>
+          <w:noProof/>
+        </w:rPr>
+        <w:drawing>
+          <wp:inline distT="0" distB="0" distL="0" distR="0" wp14:anchorId="053FF4AB" wp14:editId="0F7B272F">
+            <wp:extent cx="5731510" cy="1788160"/>
+            <wp:effectExtent l="0" t="0" r="2540" b="2540"/>
+            <wp:docPr id="28" name="Picture 28"/>
+            <wp:cNvGraphicFramePr>
+              <a:graphicFrameLocks xmlns:a="http://schemas.openxmlformats.org/drawingml/2006/main" noChangeAspect="1"/>
+            </wp:cNvGraphicFramePr>
+            <a:graphic xmlns:a="http://schemas.openxmlformats.org/drawingml/2006/main">
+              <a:graphicData uri="http://schemas.openxmlformats.org/drawingml/2006/picture">
+                <pic:pic xmlns:pic="http://schemas.openxmlformats.org/drawingml/2006/picture">
+                  <pic:nvPicPr>
+                    <pic:cNvPr id="28" name="Picture 28"/>
+                    <pic:cNvPicPr/>
+                  </pic:nvPicPr>
+                  <pic:blipFill>
+                    <a:blip r:embed="rId40">
+                      <a:extLst>
+                        <a:ext uri="{28A0092B-C50C-407E-A947-70E740481C1C}">
+                          <a14:useLocalDpi xmlns:a14="http://schemas.microsoft.com/office/drawing/2010/main" val="0"/>
+                        </a:ext>
+                      </a:extLst>
+                    </a:blip>
+                    <a:stretch>
+                      <a:fillRect/>
+                    </a:stretch>
+                  </pic:blipFill>
+                  <pic:spPr>
+                    <a:xfrm>
+                      <a:off x="0" y="0"/>
+                      <a:ext cx="5731510" cy="1788160"/>
+                    </a:xfrm>
+                    <a:prstGeom prst="rect">
+                      <a:avLst/>
+                    </a:prstGeom>
+                  </pic:spPr>
+                </pic:pic>
+              </a:graphicData>
+            </a:graphic>
+          </wp:inline>
+        </w:drawing>
+      </w:r>
+      <w:r>
+        <w:rPr>
+          <w:noProof/>
+        </w:rPr>
+        <w:drawing>
+          <wp:inline distT="0" distB="0" distL="0" distR="0" wp14:anchorId="606EDE93" wp14:editId="0A8EA874">
+            <wp:extent cx="5731510" cy="2505075"/>
+            <wp:effectExtent l="0" t="0" r="2540" b="9525"/>
+            <wp:docPr id="29" name="Picture 29"/>
+            <wp:cNvGraphicFramePr>
+              <a:graphicFrameLocks xmlns:a="http://schemas.openxmlformats.org/drawingml/2006/main" noChangeAspect="1"/>
+            </wp:cNvGraphicFramePr>
+            <a:graphic xmlns:a="http://schemas.openxmlformats.org/drawingml/2006/main">
+              <a:graphicData uri="http://schemas.openxmlformats.org/drawingml/2006/picture">
+                <pic:pic xmlns:pic="http://schemas.openxmlformats.org/drawingml/2006/picture">
+                  <pic:nvPicPr>
+                    <pic:cNvPr id="29" name="Picture 29"/>
+                    <pic:cNvPicPr/>
+                  </pic:nvPicPr>
+                  <pic:blipFill>
+                    <a:blip r:embed="rId41">
+                      <a:extLst>
+                        <a:ext uri="{28A0092B-C50C-407E-A947-70E740481C1C}">
+                          <a14:useLocalDpi xmlns:a14="http://schemas.microsoft.com/office/drawing/2010/main" val="0"/>
+                        </a:ext>
+                      </a:extLst>
+                    </a:blip>
+                    <a:stretch>
+                      <a:fillRect/>
+                    </a:stretch>
+                  </pic:blipFill>
+                  <pic:spPr>
+                    <a:xfrm>
+                      <a:off x="0" y="0"/>
+                      <a:ext cx="5731510" cy="2505075"/>
+                    </a:xfrm>
+                    <a:prstGeom prst="rect">
+                      <a:avLst/>
+                    </a:prstGeom>
+                  </pic:spPr>
+                </pic:pic>
+              </a:graphicData>
+            </a:graphic>
+          </wp:inline>
+        </w:drawing>
+      </w:r>
+      <w:r>
+        <w:rPr>
+          <w:noProof/>
+        </w:rPr>
+        <w:drawing>
+          <wp:inline distT="0" distB="0" distL="0" distR="0" wp14:anchorId="0D71AF8D" wp14:editId="5EB8F064">
+            <wp:extent cx="5731510" cy="2826385"/>
+            <wp:effectExtent l="0" t="0" r="2540" b="0"/>
+            <wp:docPr id="30" name="Picture 30"/>
+            <wp:cNvGraphicFramePr>
+              <a:graphicFrameLocks xmlns:a="http://schemas.openxmlformats.org/drawingml/2006/main" noChangeAspect="1"/>
+            </wp:cNvGraphicFramePr>
+            <a:graphic xmlns:a="http://schemas.openxmlformats.org/drawingml/2006/main">
+              <a:graphicData uri="http://schemas.openxmlformats.org/drawingml/2006/picture">
+                <pic:pic xmlns:pic="http://schemas.openxmlformats.org/drawingml/2006/picture">
+                  <pic:nvPicPr>
+                    <pic:cNvPr id="30" name="Picture 30"/>
+                    <pic:cNvPicPr/>
+                  </pic:nvPicPr>
+                  <pic:blipFill>
+                    <a:blip r:embed="rId42">
+                      <a:extLst>
+                        <a:ext uri="{28A0092B-C50C-407E-A947-70E740481C1C}">
+                          <a14:useLocalDpi xmlns:a14="http://schemas.microsoft.com/office/drawing/2010/main" val="0"/>
+                        </a:ext>
+                      </a:extLst>
+                    </a:blip>
+                    <a:stretch>
+                      <a:fillRect/>
+                    </a:stretch>
+                  </pic:blipFill>
+                  <pic:spPr>
+                    <a:xfrm>
+                      <a:off x="0" y="0"/>
+                      <a:ext cx="5731510" cy="2826385"/>
+                    </a:xfrm>
+                    <a:prstGeom prst="rect">
+                      <a:avLst/>
+                    </a:prstGeom>
+                  </pic:spPr>
+                </pic:pic>
+              </a:graphicData>
+            </a:graphic>
+          </wp:inline>
+        </w:drawing>
+      </w:r>
+    </w:p>
+    <w:p>
+      <w:pPr>
+        <w:rPr>
+          <w:noProof/>
+        </w:rPr>
+      </w:pPr>
+    </w:p>
+    <w:p>
+      <w:pPr>
+        <w:rPr>
+          <w:lang w:val="en-US"/>
+        </w:rPr>
+      </w:pPr>
     </w:p>
     <w:sectPr>
       <w:pgSz w:w="11906" w:h="16838"/>

</xml_diff>